<commit_message>
Uploading revised project proposal after the team meeting today.
</commit_message>
<xml_diff>
--- a/Proposal/CS286 - Project Proposal.docx
+++ b/Proposal/CS286 - Project Proposal.docx
@@ -26,23 +26,7 @@
           <w:b/>
           <w:sz w:val="72"/>
         </w:rPr>
-        <w:t>What’s Cooking</w:t>
-      </w:r>
-      <w:proofErr w:type="gramStart"/>
-      <w:r>
-        <w:rPr>
-          <w:b/>
-          <w:sz w:val="72"/>
-        </w:rPr>
-        <w:t>?:</w:t>
-      </w:r>
-      <w:proofErr w:type="gramEnd"/>
-      <w:r>
-        <w:rPr>
-          <w:b/>
-          <w:sz w:val="72"/>
-        </w:rPr>
-        <w:t xml:space="preserve"> Recipe Classification in the Hadoop Ecosystem</w:t>
+        <w:t>What’s Cooking?: Recipe Classification in the Hadoop Ecosystem</w:t>
       </w:r>
     </w:p>
     <w:p>
@@ -232,23 +216,7 @@
           <w:sz w:val="24"/>
           <w:szCs w:val="24"/>
         </w:rPr>
-        <w:t xml:space="preserve">6 – </w:t>
-      </w:r>
-      <w:proofErr w:type="gramStart"/>
-      <w:r>
-        <w:rPr>
-          <w:sz w:val="24"/>
-          <w:szCs w:val="24"/>
-        </w:rPr>
-        <w:t>Fall</w:t>
-      </w:r>
-      <w:proofErr w:type="gramEnd"/>
-      <w:r>
-        <w:rPr>
-          <w:sz w:val="24"/>
-          <w:szCs w:val="24"/>
-        </w:rPr>
-        <w:t xml:space="preserve"> 2015</w:t>
+        <w:t>6 – Fall 2015</w:t>
       </w:r>
     </w:p>
     <w:p>
@@ -1400,25 +1368,7 @@
           <w:szCs w:val="32"/>
         </w:rPr>
         <w:lastRenderedPageBreak/>
-        <w:t xml:space="preserve">What’s </w:t>
-      </w:r>
-      <w:proofErr w:type="gramStart"/>
-      <w:r>
-        <w:rPr>
-          <w:b/>
-          <w:sz w:val="40"/>
-          <w:szCs w:val="32"/>
-        </w:rPr>
-        <w:t>Cooking</w:t>
-      </w:r>
-      <w:proofErr w:type="gramEnd"/>
-      <w:r>
-        <w:rPr>
-          <w:b/>
-          <w:sz w:val="40"/>
-          <w:szCs w:val="32"/>
-        </w:rPr>
-        <w:t>?</w:t>
+        <w:t>What’s Cooking?</w:t>
       </w:r>
     </w:p>
     <w:p>
@@ -1453,12 +1403,12 @@
       <w:pPr>
         <w:pStyle w:val="Heading1"/>
       </w:pPr>
-      <w:bookmarkStart w:id="0" w:name="_Ref432286407"/>
-      <w:bookmarkStart w:id="1" w:name="_Toc434197122"/>
+      <w:bookmarkStart w:id="0" w:name="_Toc434197122"/>
+      <w:bookmarkStart w:id="1" w:name="_Ref432286407"/>
       <w:r>
         <w:t>Team Members</w:t>
       </w:r>
-      <w:bookmarkEnd w:id="1"/>
+      <w:bookmarkEnd w:id="0"/>
     </w:p>
     <w:p/>
     <w:p>
@@ -1551,7 +1501,7 @@
       <w:r>
         <w:t>Introduction</w:t>
       </w:r>
-      <w:bookmarkEnd w:id="0"/>
+      <w:bookmarkEnd w:id="1"/>
       <w:bookmarkEnd w:id="2"/>
     </w:p>
     <w:p/>
@@ -1569,13 +1519,8 @@
         <w:t>.com</w:t>
       </w:r>
       <w:r>
-        <w:t xml:space="preserve"> posted a dataset of recipes on the data science website </w:t>
-      </w:r>
-      <w:proofErr w:type="spellStart"/>
-      <w:r>
-        <w:t>Kaggle</w:t>
-      </w:r>
-      <w:proofErr w:type="spellEnd"/>
+        <w:t xml:space="preserve"> posted a dataset of recipes on the data science website Kaggle</w:t>
+      </w:r>
       <w:r>
         <w:t xml:space="preserve"> </w:t>
       </w:r>
@@ -1588,7 +1533,6 @@
       <w:r>
         <w:fldChar w:fldCharType="separate"/>
       </w:r>
-      <w:proofErr w:type="gramStart"/>
       <w:r>
         <w:t xml:space="preserve">[ </w:t>
       </w:r>
@@ -1598,7 +1542,6 @@
         </w:rPr>
         <w:t>2</w:t>
       </w:r>
-      <w:proofErr w:type="gramEnd"/>
       <w:r>
         <w:t xml:space="preserve"> ]</w:t>
       </w:r>
@@ -1678,15 +1621,7 @@
       </w:r>
       <w:r>
         <w:tab/>
-        <w:t>"</w:t>
-      </w:r>
-      <w:proofErr w:type="gramStart"/>
-      <w:r>
-        <w:t>id</w:t>
-      </w:r>
-      <w:proofErr w:type="gramEnd"/>
-      <w:r>
-        <w:t>": 24717,</w:t>
+        <w:t>"id": 24717,</w:t>
       </w:r>
     </w:p>
     <w:p>
@@ -1705,23 +1640,7 @@
       </w:r>
       <w:r>
         <w:tab/>
-        <w:t>"</w:t>
-      </w:r>
-      <w:proofErr w:type="gramStart"/>
-      <w:r>
-        <w:t>cuisine</w:t>
-      </w:r>
-      <w:proofErr w:type="gramEnd"/>
-      <w:r>
-        <w:t>": "</w:t>
-      </w:r>
-      <w:proofErr w:type="spellStart"/>
-      <w:r>
-        <w:t>indian</w:t>
-      </w:r>
-      <w:proofErr w:type="spellEnd"/>
-      <w:r>
-        <w:t>",</w:t>
+        <w:t>"cuisine": "indian",</w:t>
       </w:r>
     </w:p>
     <w:p>
@@ -1737,15 +1656,7 @@
       </w:r>
       <w:r>
         <w:tab/>
-        <w:t>"</w:t>
-      </w:r>
-      <w:proofErr w:type="gramStart"/>
-      <w:r>
-        <w:t>ingredients</w:t>
-      </w:r>
-      <w:proofErr w:type="gramEnd"/>
-      <w:r>
-        <w:t>": [</w:t>
+        <w:t>"ingredients": [</w:t>
       </w:r>
     </w:p>
     <w:p>
@@ -1764,17 +1675,7 @@
       </w:r>
       <w:r>
         <w:tab/>
-        <w:t>"</w:t>
-      </w:r>
-      <w:proofErr w:type="spellStart"/>
-      <w:proofErr w:type="gramStart"/>
-      <w:r>
-        <w:t>tumeric</w:t>
-      </w:r>
-      <w:proofErr w:type="spellEnd"/>
-      <w:proofErr w:type="gramEnd"/>
-      <w:r>
-        <w:t>",</w:t>
+        <w:t>"tumeric",</w:t>
       </w:r>
     </w:p>
     <w:p>
@@ -1793,15 +1694,7 @@
       </w:r>
       <w:r>
         <w:tab/>
-        <w:t>"</w:t>
-      </w:r>
-      <w:proofErr w:type="gramStart"/>
-      <w:r>
-        <w:t>vegetable</w:t>
-      </w:r>
-      <w:proofErr w:type="gramEnd"/>
-      <w:r>
-        <w:t xml:space="preserve"> stock",</w:t>
+        <w:t>"vegetable stock",</w:t>
       </w:r>
     </w:p>
     <w:p>
@@ -1820,15 +1713,7 @@
       </w:r>
       <w:r>
         <w:tab/>
-        <w:t>"</w:t>
-      </w:r>
-      <w:proofErr w:type="gramStart"/>
-      <w:r>
-        <w:t>tomatoes</w:t>
-      </w:r>
-      <w:proofErr w:type="gramEnd"/>
-      <w:r>
-        <w:t>",</w:t>
+        <w:t>"tomatoes",</w:t>
       </w:r>
     </w:p>
     <w:p>
@@ -1847,15 +1732,7 @@
       </w:r>
       <w:r>
         <w:tab/>
-        <w:t>"</w:t>
-      </w:r>
-      <w:proofErr w:type="gramStart"/>
-      <w:r>
-        <w:t>garam</w:t>
-      </w:r>
-      <w:proofErr w:type="gramEnd"/>
-      <w:r>
-        <w:t xml:space="preserve"> masala",</w:t>
+        <w:t>"garam masala",</w:t>
       </w:r>
     </w:p>
     <w:p>
@@ -1874,15 +1751,7 @@
       </w:r>
       <w:r>
         <w:tab/>
-        <w:t>"</w:t>
-      </w:r>
-      <w:proofErr w:type="gramStart"/>
-      <w:r>
-        <w:t>naan</w:t>
-      </w:r>
-      <w:proofErr w:type="gramEnd"/>
-      <w:r>
-        <w:t>",</w:t>
+        <w:t>"naan",</w:t>
       </w:r>
     </w:p>
     <w:p>
@@ -1901,15 +1770,7 @@
       </w:r>
       <w:r>
         <w:tab/>
-        <w:t>"</w:t>
-      </w:r>
-      <w:proofErr w:type="gramStart"/>
-      <w:r>
-        <w:t>red</w:t>
-      </w:r>
-      <w:proofErr w:type="gramEnd"/>
-      <w:r>
-        <w:t xml:space="preserve"> lentils",</w:t>
+        <w:t>"red lentils",</w:t>
       </w:r>
     </w:p>
     <w:p>
@@ -1928,15 +1789,7 @@
       </w:r>
       <w:r>
         <w:tab/>
-        <w:t>"</w:t>
-      </w:r>
-      <w:proofErr w:type="gramStart"/>
-      <w:r>
-        <w:t>red</w:t>
-      </w:r>
-      <w:proofErr w:type="gramEnd"/>
-      <w:r>
-        <w:t xml:space="preserve"> chili peppers",</w:t>
+        <w:t>"red chili peppers",</w:t>
       </w:r>
     </w:p>
     <w:p>
@@ -1955,15 +1808,7 @@
       </w:r>
       <w:r>
         <w:tab/>
-        <w:t>"</w:t>
-      </w:r>
-      <w:proofErr w:type="gramStart"/>
-      <w:r>
-        <w:t>onions</w:t>
-      </w:r>
-      <w:proofErr w:type="gramEnd"/>
-      <w:r>
-        <w:t>",</w:t>
+        <w:t>"onions",</w:t>
       </w:r>
     </w:p>
     <w:p>
@@ -1982,15 +1827,7 @@
       </w:r>
       <w:r>
         <w:tab/>
-        <w:t>"</w:t>
-      </w:r>
-      <w:proofErr w:type="gramStart"/>
-      <w:r>
-        <w:t>spinach</w:t>
-      </w:r>
-      <w:proofErr w:type="gramEnd"/>
-      <w:r>
-        <w:t>",</w:t>
+        <w:t>"spinach",</w:t>
       </w:r>
     </w:p>
     <w:p>
@@ -2009,15 +1846,7 @@
       </w:r>
       <w:r>
         <w:tab/>
-        <w:t>"</w:t>
-      </w:r>
-      <w:proofErr w:type="gramStart"/>
-      <w:r>
-        <w:t>sweet</w:t>
-      </w:r>
-      <w:proofErr w:type="gramEnd"/>
-      <w:r>
-        <w:t xml:space="preserve"> potatoes"</w:t>
+        <w:t>"sweet potatoes"</w:t>
       </w:r>
     </w:p>
     <w:p>
@@ -2062,27 +1891,14 @@
       <w:r>
         <w:t xml:space="preserve">Figure </w:t>
       </w:r>
-      <w:r>
-        <w:fldChar w:fldCharType="begin"/>
-      </w:r>
-      <w:r>
-        <w:instrText xml:space="preserve"> SEQ Figure \* ARABIC </w:instrText>
-      </w:r>
-      <w:r>
-        <w:fldChar w:fldCharType="separate"/>
-      </w:r>
-      <w:r>
-        <w:rPr>
-          <w:noProof/>
-        </w:rPr>
-        <w:t>1</w:t>
-      </w:r>
-      <w:r>
-        <w:rPr>
-          <w:noProof/>
-        </w:rPr>
-        <w:fldChar w:fldCharType="end"/>
-      </w:r>
+      <w:fldSimple w:instr=" SEQ Figure \* ARABIC ">
+        <w:r>
+          <w:rPr>
+            <w:noProof/>
+          </w:rPr>
+          <w:t>1</w:t>
+        </w:r>
+      </w:fldSimple>
       <w:bookmarkEnd w:id="3"/>
       <w:r>
         <w:t xml:space="preserve"> – Example Record for a Recipe of Cuisine Type “Indian”</w:t>
@@ -2122,6 +1938,9 @@
       </w:r>
       <w:r>
         <w:t>cuisine types</w:t>
+      </w:r>
+      <w:r>
+        <w:t>.</w:t>
       </w:r>
     </w:p>
     <w:p/>
@@ -2176,19 +1995,19 @@
         <w:t>re</w:t>
       </w:r>
       <w:r>
-        <w:t>use some of the same machine learning algorithms (e.g. K-Nearest Neighbors, Naïve Bayes Classifier, etc.), but none of the code will be reused</w:t>
-      </w:r>
-      <w:r>
-        <w:t xml:space="preserve">.  Ideally, even the writing of this code for </w:t>
-      </w:r>
-      <w:r>
-        <w:t>any overlapping portions</w:t>
-      </w:r>
-      <w:r>
-        <w:t xml:space="preserve"> of the</w:t>
-      </w:r>
-      <w:r>
-        <w:t xml:space="preserve"> project will be assigned to other team members</w:t>
+        <w:t xml:space="preserve">use some of the same machine </w:t>
+      </w:r>
+      <w:r>
+        <w:t>learning techniques</w:t>
+      </w:r>
+      <w:r>
+        <w:t xml:space="preserve"> (e.g. K-Nearest Neighbors, Naïve Bayes Classifier, etc.), but none of the code will be reused</w:t>
+      </w:r>
+      <w:r>
+        <w:t xml:space="preserve">.  </w:t>
+      </w:r>
+      <w:r>
+        <w:t>Out of an abundance of caution, the machine learning portions of this project will be assigned to other team members to further ensure that there is no violation of university possible</w:t>
       </w:r>
       <w:r>
         <w:t>.</w:t>
@@ -2196,14 +2015,52 @@
       <w:r>
         <w:t xml:space="preserve"> </w:t>
       </w:r>
-      <w:r>
-        <w:t>Rather, our primary goal is to develop a more efficient versio</w:t>
-      </w:r>
-      <w:r>
-        <w:t xml:space="preserve">n of our existing architecture.  </w:t>
-      </w:r>
-      <w:r>
-        <w:t>If this is a concern, please let us know.</w:t>
+    </w:p>
+    <w:p>
+      <w:pPr>
+        <w:tabs>
+          <w:tab w:val="left" w:pos="720"/>
+        </w:tabs>
+      </w:pPr>
+    </w:p>
+    <w:p>
+      <w:pPr>
+        <w:tabs>
+          <w:tab w:val="left" w:pos="720"/>
+        </w:tabs>
+      </w:pPr>
+      <w:r>
+        <w:tab/>
+        <w:t>What it is more, in the next section, we describe that our primary goal for this project is not necessarily to get the highest classification accuracy but to improve the performance of the existing architecture by deploying our new solution to the cloud.</w:t>
+      </w:r>
+      <w:r>
+        <w:t xml:space="preserve">  </w:t>
+      </w:r>
+    </w:p>
+    <w:p>
+      <w:pPr>
+        <w:tabs>
+          <w:tab w:val="left" w:pos="720"/>
+        </w:tabs>
+      </w:pPr>
+    </w:p>
+    <w:p>
+      <w:pPr>
+        <w:tabs>
+          <w:tab w:val="left" w:pos="720"/>
+        </w:tabs>
+      </w:pPr>
+      <w:r>
+        <w:tab/>
+      </w:r>
+      <w:r>
+        <w:t>If th</w:t>
+      </w:r>
+      <w:r>
+        <w:t>ere are any concerns with this direction</w:t>
+      </w:r>
+      <w:r>
+        <w:t>, please let us know.</w:t>
       </w:r>
     </w:p>
     <w:p/>
@@ -2226,42 +2083,76 @@
         <w:ind w:firstLine="720"/>
       </w:pPr>
       <w:r>
-        <w:t xml:space="preserve">Develop an ensemble classifier for this dataset using </w:t>
-      </w:r>
-      <w:proofErr w:type="spellStart"/>
-      <w:r>
-        <w:t>Oozie</w:t>
-      </w:r>
-      <w:proofErr w:type="spellEnd"/>
-      <w:r>
-        <w:t xml:space="preserve"> and the </w:t>
+        <w:t xml:space="preserve">An existing non-Hadoop based version of this project exists.   To ensure originality, we will not reuse or reference any of that code.  </w:t>
+      </w:r>
+      <w:r>
+        <w:t>Below are our two key goals for this project:</w:t>
+      </w:r>
+    </w:p>
+    <w:p>
+      <w:pPr>
+        <w:ind w:firstLine="720"/>
+      </w:pPr>
+    </w:p>
+    <w:p>
+      <w:pPr>
+        <w:pStyle w:val="ListParagraph"/>
+        <w:numPr>
+          <w:ilvl w:val="6"/>
+          <w:numId w:val="4"/>
+        </w:numPr>
+        <w:ind w:left="720"/>
+      </w:pPr>
+      <w:r>
+        <w:t xml:space="preserve">Develop an ensemble classifier for this dataset using Oozie and the </w:t>
       </w:r>
       <w:r>
         <w:t>H</w:t>
       </w:r>
       <w:r>
-        <w:t xml:space="preserve">adoop ecosystem.  </w:t>
-      </w:r>
-      <w:r>
-        <w:t xml:space="preserve">An existing non-Hadoop based version of this project exists.   To ensure originality, we will not reuse or reference any of that code.  </w:t>
-      </w:r>
-      <w:r>
-        <w:t>Instead, o</w:t>
-      </w:r>
-      <w:r>
-        <w:t xml:space="preserve">ne of our key goals is to reduce the </w:t>
+        <w:t xml:space="preserve">adoop ecosystem that significantly improves the </w:t>
       </w:r>
       <w:r>
         <w:t>run</w:t>
       </w:r>
       <w:r>
-        <w:t xml:space="preserve"> time of that algorithm as it presently takes many hours to </w:t>
+        <w:t xml:space="preserve"> time of the</w:t>
+      </w:r>
+      <w:r>
+        <w:t xml:space="preserve"> algorithm </w:t>
+      </w:r>
+      <w:r>
+        <w:t xml:space="preserve">(which </w:t>
+      </w:r>
+      <w:r>
+        <w:t xml:space="preserve">presently takes many hours to </w:t>
       </w:r>
       <w:r>
         <w:t>execute</w:t>
       </w:r>
       <w:r>
+        <w:t>)</w:t>
+      </w:r>
+      <w:r>
         <w:t>.</w:t>
+      </w:r>
+    </w:p>
+    <w:p>
+      <w:pPr>
+        <w:pStyle w:val="ListParagraph"/>
+      </w:pPr>
+    </w:p>
+    <w:p>
+      <w:pPr>
+        <w:pStyle w:val="ListParagraph"/>
+        <w:numPr>
+          <w:ilvl w:val="6"/>
+          <w:numId w:val="4"/>
+        </w:numPr>
+        <w:ind w:left="720"/>
+      </w:pPr>
+      <w:r>
+        <w:t>Deploy our solution to a public cloud provider (e.g. Amazon).</w:t>
       </w:r>
     </w:p>
     <w:p/>
@@ -2311,32 +2202,34 @@
         <w:t>the</w:t>
       </w:r>
       <w:r>
-        <w:t xml:space="preserve"> current implementation plan for our project.  Since the solution will need to be multistage, we plan to use </w:t>
-      </w:r>
-      <w:proofErr w:type="spellStart"/>
-      <w:r>
-        <w:t>Oozie</w:t>
-      </w:r>
-      <w:proofErr w:type="spellEnd"/>
-      <w:r>
-        <w:t xml:space="preserve"> to manage the individual subtasks.</w:t>
-      </w:r>
-      <w:r>
-        <w:t xml:space="preserve">  The complete </w:t>
-      </w:r>
-      <w:proofErr w:type="gramStart"/>
-      <w:r>
-        <w:t>list</w:t>
-      </w:r>
-      <w:proofErr w:type="gramEnd"/>
-      <w:r>
-        <w:t xml:space="preserve"> of tools </w:t>
+        <w:t xml:space="preserve"> current implementation plan for our project.  Since the solution </w:t>
+      </w:r>
+      <w:r>
+        <w:t xml:space="preserve">is </w:t>
+      </w:r>
+      <w:r>
+        <w:t>multistage, we plan to use Oozie to manage the individual subtasks.</w:t>
+      </w:r>
+      <w:r>
+        <w:t xml:space="preserve">  The </w:t>
+      </w:r>
+      <w:r>
+        <w:t>tentative</w:t>
+      </w:r>
+      <w:r>
+        <w:t xml:space="preserve"> list of tools </w:t>
       </w:r>
       <w:r>
         <w:t>we</w:t>
       </w:r>
       <w:r>
-        <w:t xml:space="preserve"> plan to use from the Hadoop Ecosystem include:</w:t>
+        <w:t xml:space="preserve"> plan to use </w:t>
+      </w:r>
+      <w:r>
+        <w:t>is</w:t>
+      </w:r>
+      <w:r>
+        <w:t>:</w:t>
       </w:r>
     </w:p>
     <w:p>
@@ -2353,11 +2246,9 @@
         </w:numPr>
         <w:ind w:left="1080"/>
       </w:pPr>
-      <w:proofErr w:type="spellStart"/>
       <w:r>
         <w:t>Oozie</w:t>
       </w:r>
-      <w:proofErr w:type="spellEnd"/>
     </w:p>
     <w:p>
       <w:pPr>
@@ -2395,13 +2286,8 @@
         <w:ind w:left="1080"/>
       </w:pPr>
       <w:r>
-        <w:t xml:space="preserve">MapReduce </w:t>
-      </w:r>
-      <w:proofErr w:type="spellStart"/>
-      <w:r>
-        <w:t>DistributedCache</w:t>
-      </w:r>
-      <w:proofErr w:type="spellEnd"/>
+        <w:t>MapReduce DistributedCache</w:t>
+      </w:r>
       <w:r>
         <w:t xml:space="preserve"> </w:t>
       </w:r>
@@ -2424,10 +2310,7 @@
         <w:t>3</w:t>
       </w:r>
       <w:r>
-        <w:t xml:space="preserve"> </w:t>
-      </w:r>
-      <w:r>
-        <w:t>]</w:t>
+        <w:t xml:space="preserve"> ]</w:t>
       </w:r>
       <w:r>
         <w:fldChar w:fldCharType="end"/>
@@ -2443,65 +2326,10 @@
         <w:ind w:left="1080"/>
       </w:pPr>
       <w:r>
-        <w:rPr>
-          <w:b/>
-        </w:rPr>
-        <w:t>Possible</w:t>
-      </w:r>
-      <w:r>
-        <w:t xml:space="preserve"> – MapReduce </w:t>
-      </w:r>
-      <w:r>
-        <w:t xml:space="preserve">Custom </w:t>
-      </w:r>
-      <w:proofErr w:type="spellStart"/>
-      <w:r>
-        <w:t>InputFormat</w:t>
-      </w:r>
-      <w:proofErr w:type="spellEnd"/>
-      <w:r>
-        <w:t xml:space="preserve"> </w:t>
-      </w:r>
-      <w:r>
-        <w:t>–</w:t>
-      </w:r>
-      <w:r>
-        <w:t xml:space="preserve"> </w:t>
-      </w:r>
-      <w:proofErr w:type="spellStart"/>
-      <w:r>
-        <w:t>JSONInputFormat</w:t>
-      </w:r>
-      <w:proofErr w:type="spellEnd"/>
-      <w:r>
-        <w:t xml:space="preserve"> </w:t>
-      </w:r>
-      <w:r>
-        <w:t xml:space="preserve"> </w:t>
-      </w:r>
-      <w:r>
-        <w:fldChar w:fldCharType="begin"/>
-      </w:r>
-      <w:r>
-        <w:instrText xml:space="preserve"> REF _Ref434197254 \h </w:instrText>
-      </w:r>
-      <w:r>
-        <w:fldChar w:fldCharType="separate"/>
-      </w:r>
-      <w:r>
-        <w:t xml:space="preserve">[ </w:t>
-      </w:r>
-      <w:r>
-        <w:rPr>
-          <w:noProof/>
-        </w:rPr>
-        <w:t>4</w:t>
-      </w:r>
-      <w:r>
-        <w:t xml:space="preserve"> ]</w:t>
-      </w:r>
-      <w:r>
-        <w:fldChar w:fldCharType="end"/>
+        <w:t>Cloud-based Deployment</w:t>
+      </w:r>
+      <w:r>
+        <w:t xml:space="preserve"> (e.g. Elastic MapReduce)</w:t>
       </w:r>
     </w:p>
     <w:p>
@@ -2517,19 +2345,71 @@
         <w:rPr>
           <w:b/>
         </w:rPr>
+        <w:t>Possible</w:t>
+      </w:r>
+      <w:r>
+        <w:t xml:space="preserve"> – MapReduce </w:t>
+      </w:r>
+      <w:r>
+        <w:t xml:space="preserve">Custom InputFormat </w:t>
+      </w:r>
+      <w:r>
+        <w:t>–</w:t>
+      </w:r>
+      <w:r>
+        <w:t xml:space="preserve"> </w:t>
+      </w:r>
+      <w:r>
+        <w:t>JSONInputFormat</w:t>
+      </w:r>
+      <w:r>
+        <w:t xml:space="preserve"> </w:t>
+      </w:r>
+      <w:r>
+        <w:t xml:space="preserve"> </w:t>
+      </w:r>
+      <w:r>
+        <w:fldChar w:fldCharType="begin"/>
+      </w:r>
+      <w:r>
+        <w:instrText xml:space="preserve"> REF _Ref434197254 \h </w:instrText>
+      </w:r>
+      <w:r>
+        <w:fldChar w:fldCharType="separate"/>
+      </w:r>
+      <w:r>
+        <w:t xml:space="preserve">[ </w:t>
+      </w:r>
+      <w:r>
+        <w:rPr>
+          <w:noProof/>
+        </w:rPr>
+        <w:t>4</w:t>
+      </w:r>
+      <w:r>
+        <w:t xml:space="preserve"> ]</w:t>
+      </w:r>
+      <w:r>
+        <w:fldChar w:fldCharType="end"/>
+      </w:r>
+    </w:p>
+    <w:p>
+      <w:pPr>
+        <w:pStyle w:val="ListParagraph"/>
+        <w:numPr>
+          <w:ilvl w:val="6"/>
+          <w:numId w:val="4"/>
+        </w:numPr>
+        <w:ind w:left="1080"/>
+      </w:pPr>
+      <w:r>
+        <w:rPr>
+          <w:b/>
+        </w:rPr>
         <w:t xml:space="preserve">Possible </w:t>
       </w:r>
       <w:r>
-        <w:t>–</w:t>
-      </w:r>
-      <w:r>
-        <w:t xml:space="preserve"> Cloud-</w:t>
-      </w:r>
-      <w:r>
-        <w:t>based Deployment</w:t>
-      </w:r>
-      <w:r>
-        <w:t xml:space="preserve"> </w:t>
+        <w:t>– Mahout for Naïve Bayes but this is to be decided as we do not any experience with it.</w:t>
       </w:r>
     </w:p>
     <w:p/>
@@ -2538,22 +2418,59 @@
         <w:ind w:firstLine="720"/>
       </w:pPr>
       <w:r>
-        <w:t>A few members of the team also have experience with Elastic MapReduce fr</w:t>
-      </w:r>
-      <w:r>
-        <w:t xml:space="preserve">om Amazon.  If time permits, it is important to us that we </w:t>
-      </w:r>
-      <w:r>
-        <w:t>deploy our solution to Amazo</w:t>
-      </w:r>
-      <w:r>
-        <w:t>n</w:t>
-      </w:r>
-      <w:r>
-        <w:t xml:space="preserve"> (or a similar public cloud provide)</w:t>
-      </w:r>
-      <w:r>
-        <w:t xml:space="preserve"> to verify its runtime performance compared to the existing single-core, singled-threaded version.</w:t>
+        <w:lastRenderedPageBreak/>
+        <w:t>Public cloud providers are increasingly become the distributed computing platform of choice for small to medium size</w:t>
+      </w:r>
+      <w:r>
+        <w:t>d</w:t>
+      </w:r>
+      <w:r>
+        <w:t xml:space="preserve"> business</w:t>
+      </w:r>
+      <w:r>
+        <w:t>es</w:t>
+      </w:r>
+      <w:r>
+        <w:t xml:space="preserve"> due to </w:t>
+      </w:r>
+      <w:r>
+        <w:t>the public cloud’s superior</w:t>
+      </w:r>
+      <w:r>
+        <w:t xml:space="preserve"> economy o</w:t>
+      </w:r>
+      <w:r>
+        <w:t xml:space="preserve">f </w:t>
+      </w:r>
+      <w:r>
+        <w:t>s</w:t>
+      </w:r>
+      <w:r>
+        <w:t xml:space="preserve">cale and </w:t>
+      </w:r>
+      <w:r>
+        <w:t xml:space="preserve">its </w:t>
+      </w:r>
+      <w:r>
+        <w:t>little to no capital cost.  As such, one of the features of this project we are most interested in is deploying our solution to a cloud based service like Amazon’s Elastic MapReduce (EMR).  One of our team members has minimal experience with EMR, and we are collectively firm in the conviction that learning to use a cloud based MapReduce service provides perhaps the most practical</w:t>
+      </w:r>
+      <w:r>
+        <w:t>, realistic,</w:t>
+      </w:r>
+      <w:r>
+        <w:t xml:space="preserve"> and beneficial </w:t>
+      </w:r>
+      <w:r>
+        <w:t xml:space="preserve">“big data” </w:t>
+      </w:r>
+      <w:r>
+        <w:t xml:space="preserve">experience for both our academic and professional careers.  For that reason, deploying our project to the cloud is one of our key </w:t>
+      </w:r>
+      <w:r>
+        <w:t>objectives</w:t>
+      </w:r>
+      <w:r>
+        <w:t>.</w:t>
       </w:r>
     </w:p>
     <w:p/>
@@ -2585,7 +2502,7 @@
           <v:shape id="_x0000_i1025" type="#_x0000_t75" style="width:467.6pt;height:274.6pt" o:ole="">
             <v:imagedata r:id="rId14" o:title=""/>
           </v:shape>
-          <o:OLEObject Type="Embed" ProgID="Visio.Drawing.15" ShapeID="_x0000_i1025" DrawAspect="Content" ObjectID="_1507939768" r:id="rId15"/>
+          <o:OLEObject Type="Embed" ProgID="Visio.Drawing.15" ShapeID="_x0000_i1025" DrawAspect="Content" ObjectID="_1508031494" r:id="rId15"/>
         </w:object>
       </w:r>
     </w:p>
@@ -2599,47 +2516,133 @@
       <w:r>
         <w:t xml:space="preserve">Figure </w:t>
       </w:r>
-      <w:r>
-        <w:fldChar w:fldCharType="begin"/>
-      </w:r>
-      <w:r>
-        <w:instrText xml:space="preserve"> SEQ Figure \* ARABIC </w:instrText>
-      </w:r>
-      <w:r>
-        <w:fldChar w:fldCharType="separate"/>
+      <w:fldSimple w:instr=" SEQ Figure \* ARABIC ">
+        <w:r>
+          <w:rPr>
+            <w:noProof/>
+          </w:rPr>
+          <w:t>2</w:t>
+        </w:r>
+      </w:fldSimple>
+      <w:bookmarkEnd w:id="7"/>
+      <w:r>
+        <w:t xml:space="preserve"> – Planned Software Architecture Design and Built Around </w:t>
+      </w:r>
+      <w:r>
+        <w:t>our</w:t>
+      </w:r>
+      <w:r>
+        <w:t xml:space="preserve"> Oozie Workflow Model</w:t>
+      </w:r>
+    </w:p>
+    <w:p/>
+    <w:p>
+      <w:pPr>
+        <w:ind w:firstLine="720"/>
+      </w:pPr>
+      <w:r>
+        <w:t xml:space="preserve">While it is a bit of a diversion, one item </w:t>
+      </w:r>
+      <w:r>
+        <w:t xml:space="preserve">we wanted to comment on is </w:t>
+      </w:r>
+      <w:r>
+        <w:t>the</w:t>
+      </w:r>
+      <w:r>
+        <w:t xml:space="preserve"> possible perception that</w:t>
+      </w:r>
+      <w:r>
+        <w:t xml:space="preserve"> the</w:t>
+      </w:r>
+      <w:r>
+        <w:t xml:space="preserve"> number of </w:t>
       </w:r>
       <w:r>
         <w:rPr>
-          <w:noProof/>
+          <w:i/>
         </w:rPr>
-        <w:t>2</w:t>
-      </w:r>
-      <w:r>
-        <w:rPr>
-          <w:noProof/>
-        </w:rPr>
-        <w:fldChar w:fldCharType="end"/>
-      </w:r>
-      <w:bookmarkEnd w:id="7"/>
-      <w:r>
-        <w:t xml:space="preserve"> – Planned Software Architecture Design and Built Around </w:t>
-      </w:r>
-      <w:r>
-        <w:t>our</w:t>
-      </w:r>
-      <w:r>
-        <w:t xml:space="preserve"> </w:t>
-      </w:r>
-      <w:proofErr w:type="spellStart"/>
-      <w:r>
-        <w:t>Oozie</w:t>
-      </w:r>
-      <w:proofErr w:type="spellEnd"/>
-      <w:r>
-        <w:t xml:space="preserve"> Workflow Model</w:t>
-      </w:r>
-    </w:p>
-    <w:p/>
+        <w:t>different</w:t>
+      </w:r>
+      <w:r>
+        <w:t xml:space="preserve"> tools we </w:t>
+      </w:r>
+      <w:r>
+        <w:t>plan</w:t>
+      </w:r>
+      <w:r>
+        <w:t xml:space="preserve"> to use </w:t>
+      </w:r>
+      <w:r>
+        <w:t>may be low compared to other teams.  However, we have been k</w:t>
+      </w:r>
+      <w:r>
+        <w:t>een to avoi</w:t>
+      </w:r>
+      <w:r>
+        <w:t>d the trap that many</w:t>
+      </w:r>
+      <w:r>
+        <w:t xml:space="preserve"> junior developers </w:t>
+      </w:r>
+      <w:r>
+        <w:t xml:space="preserve">fall into </w:t>
+      </w:r>
+      <w:r>
+        <w:t xml:space="preserve">where they use a tool or language </w:t>
+      </w:r>
+      <w:r>
+        <w:t xml:space="preserve">simply for the sake of using </w:t>
+      </w:r>
+      <w:r>
+        <w:t>it</w:t>
+      </w:r>
+      <w:r>
+        <w:t>.  In the field of cooking (as appropriate for this</w:t>
+      </w:r>
+      <w:r>
+        <w:t xml:space="preserve"> project</w:t>
+      </w:r>
+      <w:r>
+        <w:t xml:space="preserve"> topic), young chefs are taught that every ingredient on the plate must have a strong reason behind it; in the absence of such a </w:t>
+      </w:r>
+      <w:r>
+        <w:t xml:space="preserve">reason, the ingredient </w:t>
+      </w:r>
+      <w:r>
+        <w:t>is better lef</w:t>
+      </w:r>
+      <w:r>
+        <w:t xml:space="preserve">t off. </w:t>
+      </w:r>
+      <w:r>
+        <w:t xml:space="preserve"> (</w:t>
+      </w:r>
+      <w:r>
+        <w:t>T</w:t>
+      </w:r>
+      <w:r>
+        <w:t>his concept aligns with the</w:t>
+      </w:r>
+      <w:r>
+        <w:t xml:space="preserve"> cliché “addition by subtraction</w:t>
+      </w:r>
+      <w:r>
+        <w:t>.</w:t>
+      </w:r>
+      <w:r>
+        <w:t>”)</w:t>
+      </w:r>
+      <w:r>
+        <w:t xml:space="preserve">  We strove to be similarly judicious and use the same standards we would use in a professional setting when selecting which tools to use.  </w:t>
+      </w:r>
+      <w:r>
+        <w:t xml:space="preserve">If using a specific tool felt forced, we </w:t>
+      </w:r>
+      <w:r>
+        <w:t>decided it would be better not to use it.</w:t>
+      </w:r>
+    </w:p>
     <w:p/>
     <w:p>
       <w:pPr>
@@ -2670,6 +2673,7 @@
         <w:ind w:firstLine="720"/>
       </w:pPr>
       <w:r>
+        <w:lastRenderedPageBreak/>
         <w:t>In most scenarios, some degree of</w:t>
       </w:r>
       <w:r>
@@ -2697,7 +2701,25 @@
         <w:t>instance</w:t>
       </w:r>
       <w:r>
-        <w:t>, the ingredients list in each of the recipes is generated by different human beings.  As with any natural language document, there is invariabl</w:t>
+        <w:t xml:space="preserve">, the </w:t>
+      </w:r>
+      <w:r>
+        <w:t>ingredient</w:t>
+      </w:r>
+      <w:r>
+        <w:t xml:space="preserve"> list</w:t>
+      </w:r>
+      <w:r>
+        <w:t>s</w:t>
+      </w:r>
+      <w:r>
+        <w:t xml:space="preserve"> in each of the recipes </w:t>
+      </w:r>
+      <w:r>
+        <w:t>are</w:t>
+      </w:r>
+      <w:r>
+        <w:t xml:space="preserve"> generated by different human beings.  As with any natural language document, there is invariabl</w:t>
       </w:r>
       <w:r>
         <w:t>y</w:t>
@@ -2739,15 +2761,13 @@
         <w:t>-fat sour cream</w:t>
       </w:r>
       <w:r>
-        <w:t xml:space="preserve">”; </w:t>
-      </w:r>
-      <w:proofErr w:type="gramStart"/>
-      <w:r>
-        <w:t>A</w:t>
-      </w:r>
-      <w:proofErr w:type="gramEnd"/>
-      <w:r>
-        <w:t xml:space="preserve"> human can easily detect that both of these ingredients are for all intents and purposes the same.  However, a computer which d</w:t>
+        <w:t>.</w:t>
+      </w:r>
+      <w:r>
+        <w:t xml:space="preserve">” </w:t>
+      </w:r>
+      <w:r>
+        <w:t>A human can easily detect that both of these ingredients are for all intents and purposes the same.  However, a computer which d</w:t>
       </w:r>
       <w:r>
         <w:t xml:space="preserve">oes </w:t>
@@ -2775,23 +2795,7 @@
         <w:ind w:firstLine="720"/>
       </w:pPr>
       <w:r>
-        <w:t xml:space="preserve">While the training set posted by </w:t>
-      </w:r>
-      <w:proofErr w:type="spellStart"/>
-      <w:r>
-        <w:t>Yummly</w:t>
-      </w:r>
-      <w:proofErr w:type="spellEnd"/>
-      <w:r>
-        <w:t xml:space="preserve"> to </w:t>
-      </w:r>
-      <w:proofErr w:type="spellStart"/>
-      <w:r>
-        <w:t>Kaggle</w:t>
-      </w:r>
-      <w:proofErr w:type="spellEnd"/>
-      <w:r>
-        <w:t xml:space="preserve"> is relatively small (i.e. less than 40,000 recipes), </w:t>
+        <w:t xml:space="preserve">While the training set posted by Yummly to Kaggle is relatively small (i.e. less than 40,000 recipes), </w:t>
       </w:r>
       <w:r>
         <w:t>their entire recipe database is over 1 million recipes</w:t>
@@ -2808,7 +2812,6 @@
       <w:r>
         <w:fldChar w:fldCharType="separate"/>
       </w:r>
-      <w:proofErr w:type="gramStart"/>
       <w:r>
         <w:t xml:space="preserve">[ </w:t>
       </w:r>
@@ -2818,7 +2821,6 @@
         </w:rPr>
         <w:t>1</w:t>
       </w:r>
-      <w:proofErr w:type="gramEnd"/>
       <w:r>
         <w:t xml:space="preserve"> ]</w:t>
       </w:r>
@@ -2841,13 +2843,8 @@
         <w:t xml:space="preserve">rocessor including Spark, standard MapReduce, Python, </w:t>
       </w:r>
       <w:r>
-        <w:t xml:space="preserve">and Apache </w:t>
-      </w:r>
-      <w:proofErr w:type="spellStart"/>
-      <w:r>
-        <w:t>OpenNLP</w:t>
-      </w:r>
-      <w:proofErr w:type="spellEnd"/>
+        <w:t>and Apache OpenNLP</w:t>
+      </w:r>
       <w:r>
         <w:t xml:space="preserve"> among others.</w:t>
       </w:r>
@@ -2933,10 +2930,7 @@
         <w:t xml:space="preserve">Unlike many other classification algorithms </w:t>
       </w:r>
       <w:r>
-        <w:t>which require quantifiable attributes</w:t>
-      </w:r>
-      <w:r>
-        <w:t xml:space="preserve"> </w:t>
+        <w:t xml:space="preserve">which require quantifiable attributes </w:t>
       </w:r>
       <w:r>
         <w:t xml:space="preserve">(e.g. Support Vector Machine, even k-Nearest Neighbor which we will discuss later), Naïve Bayes works as well </w:t>
@@ -2992,15 +2986,7 @@
         <w:ind w:firstLine="720"/>
       </w:pPr>
       <w:r>
-        <w:t xml:space="preserve">Using the </w:t>
-      </w:r>
-      <w:proofErr w:type="spellStart"/>
-      <w:r>
-        <w:t>Oozie</w:t>
-      </w:r>
-      <w:proofErr w:type="spellEnd"/>
-      <w:r>
-        <w:t xml:space="preserve"> “</w:t>
+        <w:t>Using the Oozie “</w:t>
       </w:r>
       <w:r>
         <w:t xml:space="preserve">fork” construct, we can run Naïve Bayes in parallel with K-NN.   While </w:t>
@@ -3042,15 +3028,7 @@
         <w:t>controlled</w:t>
       </w:r>
       <w:r>
-        <w:t xml:space="preserve"> by </w:t>
-      </w:r>
-      <w:proofErr w:type="spellStart"/>
-      <w:r>
-        <w:t>Oozie</w:t>
-      </w:r>
-      <w:proofErr w:type="spellEnd"/>
-      <w:r>
-        <w:t xml:space="preserve"> </w:t>
+        <w:t xml:space="preserve"> by Oozie </w:t>
       </w:r>
       <w:r>
         <w:t>both in terms of streamlining the execution as well as for data management.</w:t>
@@ -3089,7 +3067,19 @@
         <w:t xml:space="preserve">K-Nearest Neighbor is a “lazy classifier” in that it does not require the development of a model in order to perform classification.  </w:t>
       </w:r>
       <w:r>
-        <w:t>Hence, for complex datasets where generating a model is exceptionally difficult, it can provide a useful tool for classification as it only relies on the premise that classification can be done based solely off the training records that are “most similar” to the unseen record</w:t>
+        <w:t xml:space="preserve">Hence, for complex datasets where generating a model is exceptionally difficult, </w:t>
+      </w:r>
+      <w:r>
+        <w:t>KNN</w:t>
+      </w:r>
+      <w:r>
+        <w:t xml:space="preserve"> </w:t>
+      </w:r>
+      <w:r>
+        <w:t>is</w:t>
+      </w:r>
+      <w:r>
+        <w:t xml:space="preserve"> a useful tool for classification as it only relies on the premise that classification can be done based solely off the training records that are “most similar” to the unseen record</w:t>
       </w:r>
       <w:r>
         <w:t xml:space="preserve"> </w:t>
@@ -3146,13 +3136,8 @@
         </m:r>
       </m:oMath>
       <w:r>
-        <w:t xml:space="preserve"> and a testing/unseen record set of </w:t>
-      </w:r>
-      <w:proofErr w:type="gramStart"/>
-      <w:r>
-        <w:t xml:space="preserve">size </w:t>
-      </w:r>
-      <w:proofErr w:type="gramEnd"/>
+        <w:t xml:space="preserve"> and a testing/unseen record set of size </w:t>
+      </w:r>
       <m:oMath>
         <m:r>
           <w:rPr>
@@ -3162,7 +3147,13 @@
         </m:r>
       </m:oMath>
       <w:r>
-        <w:t xml:space="preserve">, the running time of the a K-Nearest Neighbor Algorithm is </w:t>
+        <w:t>, the</w:t>
+      </w:r>
+      <w:r>
+        <w:t xml:space="preserve"> running time of </w:t>
+      </w:r>
+      <w:r>
+        <w:t xml:space="preserve">a K-Nearest Neighbor Algorithm is </w:t>
       </w:r>
       <m:oMath>
         <m:r>
@@ -3194,22 +3185,7 @@
         <w:t xml:space="preserve"> that can be considered to run in constant time</w:t>
       </w:r>
       <w:r>
-        <w:t xml:space="preserve">. </w:t>
-      </w:r>
-    </w:p>
-    <w:p/>
-    <w:p>
-      <w:r>
-        <w:tab/>
-      </w:r>
-      <w:r>
-        <w:t>Although KNN has poor time complexity, the algorithm can be considered to be embarrassingly parallel.  For example, consider</w:t>
-      </w:r>
-      <w:r>
-        <w:t xml:space="preserve"> again</w:t>
-      </w:r>
-      <w:r>
-        <w:t xml:space="preserve"> that there are </w:t>
+        <w:t xml:space="preserve"> (for large values of </w:t>
       </w:r>
       <m:oMath>
         <m:r>
@@ -3220,6 +3196,47 @@
         </m:r>
       </m:oMath>
       <w:r>
+        <w:t>)</w:t>
+      </w:r>
+      <w:r>
+        <w:t xml:space="preserve">. </w:t>
+      </w:r>
+    </w:p>
+    <w:p/>
+    <w:p>
+      <w:r>
+        <w:tab/>
+      </w:r>
+      <w:r>
+        <w:t xml:space="preserve">Although KNN has poor time complexity, the algorithm can be considered to be </w:t>
+      </w:r>
+      <w:r>
+        <w:t>“</w:t>
+      </w:r>
+      <w:r>
+        <w:t>embarrassingly parallel</w:t>
+      </w:r>
+      <w:r>
+        <w:t>”</w:t>
+      </w:r>
+      <w:r>
+        <w:t>.  For example, consider</w:t>
+      </w:r>
+      <w:r>
+        <w:t xml:space="preserve"> again</w:t>
+      </w:r>
+      <w:r>
+        <w:t xml:space="preserve"> that there are </w:t>
+      </w:r>
+      <m:oMath>
+        <m:r>
+          <w:rPr>
+            <w:rFonts w:ascii="Cambria Math" w:hAnsi="Cambria Math"/>
+          </w:rPr>
+          <m:t>N</m:t>
+        </m:r>
+      </m:oMath>
+      <w:r>
         <w:t xml:space="preserve"> </w:t>
       </w:r>
       <w:r>
@@ -3444,7 +3461,19 @@
         </m:r>
       </m:oMath>
       <w:r>
-        <w:t xml:space="preserve"> processing nodes.  In the map stage, each processing nodes determine the </w:t>
+        <w:t xml:space="preserve"> processing nodes.  In the </w:t>
+      </w:r>
+      <w:r>
+        <w:t>map stage, each processing node</w:t>
+      </w:r>
+      <w:r>
+        <w:t xml:space="preserve"> determine</w:t>
+      </w:r>
+      <w:r>
+        <w:t>s</w:t>
+      </w:r>
+      <w:r>
+        <w:t xml:space="preserve"> the </w:t>
       </w:r>
       <m:oMath>
         <m:r>
@@ -3455,7 +3484,13 @@
         </m:r>
       </m:oMath>
       <w:r>
-        <w:t xml:space="preserve"> nearest neighbor for each unseen record given its set of training records. Then, for each unseen/testing record, the reduce stage selects the </w:t>
+        <w:t xml:space="preserve"> nearest neighbor</w:t>
+      </w:r>
+      <w:r>
+        <w:t>s</w:t>
+      </w:r>
+      <w:r>
+        <w:t xml:space="preserve"> for each unseen record given its set of training records. Then, for each unseen/testing record, the reduce stage selects the </w:t>
       </w:r>
       <m:oMath>
         <m:r>
@@ -3506,13 +3541,14 @@
         <w:ind w:firstLine="540"/>
       </w:pPr>
       <w:r>
-        <w:t xml:space="preserve">It is our expectation that the runtime for the two approaches will be comparable and in the order </w:t>
-      </w:r>
-      <w:proofErr w:type="gramStart"/>
-      <w:r>
-        <w:t xml:space="preserve">of </w:t>
-      </w:r>
-      <w:proofErr w:type="gramEnd"/>
+        <w:t>It is our expectation that the runtime for the</w:t>
+      </w:r>
+      <w:r>
+        <w:t>se</w:t>
+      </w:r>
+      <w:r>
+        <w:t xml:space="preserve"> two approaches will be comparable and in the order of </w:t>
+      </w:r>
       <m:oMath>
         <m:r>
           <w:rPr>
@@ -3560,7 +3596,13 @@
         </m:d>
       </m:oMath>
       <w:r>
-        <w:t>.  There may be some slight difference in overhead given the amount of data that must be sent over the network, but we expect this will contribute only a small portion to the overall runtime.  If this assumption holds, we expect a near linear speed-up as more processing nodes are added.  This can greatly reduce the runtime of our algorithm from a few hours to a much more manageable time.</w:t>
+        <w:t>.  There may be some slight difference in overhead given the amount of data that must be sent over the network, but we expect this will contribute only a small portion to the overall runtime.  If this assumption holds, we expect a near linear speed-up as more processing nodes are added</w:t>
+      </w:r>
+      <w:r>
+        <w:t xml:space="preserve"> (of course up to some threshold)</w:t>
+      </w:r>
+      <w:r>
+        <w:t>.  This can greatly reduce the runtime of our algorithm from a few hours to a much more manageable time.</w:t>
       </w:r>
       <w:r>
         <w:t xml:space="preserve"> </w:t>
@@ -3638,7 +3680,15 @@
         <w:fldChar w:fldCharType="end"/>
       </w:r>
       <w:r>
-        <w:t>, we discussed two different classification techniques.  Each has its own strengths and weakness.  Alone, each may have reasonable performance.  However, when multiple classification algorithms are combined into a new composite algorithm, the resulting system may be more than a sum of its part</w:t>
+        <w:t xml:space="preserve">, we discussed two different classification techniques.  Each has its own strengths and weakness.  Alone, each may have reasonable performance.  However, when multiple classification algorithms are combined into a new composite algorithm, the resulting system may be more than </w:t>
+      </w:r>
+      <w:r>
+        <w:t>the</w:t>
+      </w:r>
+      <w:bookmarkStart w:id="16" w:name="_GoBack"/>
+      <w:bookmarkEnd w:id="16"/>
+      <w:r>
+        <w:t xml:space="preserve"> sum of its part</w:t>
       </w:r>
       <w:r>
         <w:t>s</w:t>
@@ -3658,7 +3708,6 @@
       <w:r>
         <w:fldChar w:fldCharType="separate"/>
       </w:r>
-      <w:proofErr w:type="gramStart"/>
       <w:r>
         <w:t xml:space="preserve">[ </w:t>
       </w:r>
@@ -3668,7 +3717,6 @@
         </w:rPr>
         <w:t>5</w:t>
       </w:r>
-      <w:proofErr w:type="gramEnd"/>
       <w:r>
         <w:t xml:space="preserve"> ]</w:t>
       </w:r>
@@ -3689,7 +3737,6 @@
         <w:rPr>
           <w:noProof/>
         </w:rPr>
-        <w:lastRenderedPageBreak/>
         <w:drawing>
           <wp:inline distT="0" distB="0" distL="0" distR="0" wp14:anchorId="09F7BBB2" wp14:editId="155CC0D3">
             <wp:extent cx="3818925" cy="2869498"/>
@@ -3739,48 +3786,34 @@
         <w:pStyle w:val="Caption"/>
         <w:jc w:val="center"/>
       </w:pPr>
-      <w:bookmarkStart w:id="16" w:name="_Ref434192692"/>
+      <w:bookmarkStart w:id="17" w:name="_Ref434192692"/>
       <w:r>
         <w:t xml:space="preserve">Figure </w:t>
       </w:r>
+      <w:fldSimple w:instr=" SEQ Figure \* ARABIC ">
+        <w:r>
+          <w:rPr>
+            <w:noProof/>
+          </w:rPr>
+          <w:t>3</w:t>
+        </w:r>
+      </w:fldSimple>
+      <w:bookmarkEnd w:id="17"/>
+      <w:r>
+        <w:t xml:space="preserve"> – Simple Example of an Ensemble Classifier</w:t>
+      </w:r>
+      <w:r>
+        <w:t xml:space="preserve"> </w:t>
+      </w:r>
       <w:r>
         <w:fldChar w:fldCharType="begin"/>
       </w:r>
       <w:r>
-        <w:instrText xml:space="preserve"> SEQ Figure \* ARABIC </w:instrText>
+        <w:instrText xml:space="preserve"> REF _Ref434197116 \h </w:instrText>
       </w:r>
       <w:r>
         <w:fldChar w:fldCharType="separate"/>
       </w:r>
-      <w:r>
-        <w:rPr>
-          <w:noProof/>
-        </w:rPr>
-        <w:t>3</w:t>
-      </w:r>
-      <w:r>
-        <w:rPr>
-          <w:noProof/>
-        </w:rPr>
-        <w:fldChar w:fldCharType="end"/>
-      </w:r>
-      <w:bookmarkEnd w:id="16"/>
-      <w:r>
-        <w:t xml:space="preserve"> – Simple Example of an Ensemble Classifier</w:t>
-      </w:r>
-      <w:r>
-        <w:t xml:space="preserve"> </w:t>
-      </w:r>
-      <w:r>
-        <w:fldChar w:fldCharType="begin"/>
-      </w:r>
-      <w:r>
-        <w:instrText xml:space="preserve"> REF _Ref434197116 \h </w:instrText>
-      </w:r>
-      <w:r>
-        <w:fldChar w:fldCharType="separate"/>
-      </w:r>
-      <w:proofErr w:type="gramStart"/>
       <w:r>
         <w:t xml:space="preserve">[ </w:t>
       </w:r>
@@ -3790,7 +3823,6 @@
         </w:rPr>
         <w:t>6</w:t>
       </w:r>
-      <w:proofErr w:type="gramEnd"/>
       <w:r>
         <w:t xml:space="preserve"> ]</w:t>
       </w:r>
@@ -3893,8 +3925,6 @@
           </m:sub>
         </m:sSub>
       </m:oMath>
-      <w:bookmarkStart w:id="17" w:name="_GoBack"/>
-      <w:bookmarkEnd w:id="17"/>
       <w:r>
         <w:t xml:space="preserve"> (note the dataset for each classifier may be the same or different).  In step #3, the results from the individual classifiers are synthesized into a single final result.  </w:t>
       </w:r>
@@ -3963,7 +3993,7 @@
         <w:t>s massively parallel approach taking into account all overhead (e.g. data transfer, Hadoop, etc.).</w:t>
       </w:r>
       <w:r>
-        <w:t xml:space="preserve">  If time does not permit us to do this, we will rely on calculations to quantify the speed-up, but getting this to work in the cloud is a key priority for us.</w:t>
+        <w:t xml:space="preserve">  </w:t>
       </w:r>
     </w:p>
     <w:p/>
@@ -3983,6 +4013,7 @@
         <w:ind w:firstLine="720"/>
       </w:pPr>
       <w:r>
+        <w:lastRenderedPageBreak/>
         <w:t xml:space="preserve">The following is breakdown of what we see as the challenging/critical tasks for this project.  Accompanying each task is a </w:t>
       </w:r>
       <w:r>
@@ -3993,6 +4024,9 @@
       </w:r>
       <w:r>
         <w:t xml:space="preserve"> task owner. This is subject to change based on the actual complexity of each of the tasks.</w:t>
+      </w:r>
+      <w:r>
+        <w:t xml:space="preserve">  It is important to note that when assigning the roles, we made a significant effort to ensure that the work was divided as evenly as possible.</w:t>
       </w:r>
     </w:p>
     <w:p/>
@@ -4004,23 +4038,17 @@
           <w:numId w:val="9"/>
         </w:numPr>
       </w:pPr>
-      <w:proofErr w:type="spellStart"/>
-      <w:r>
-        <w:t>Oozie</w:t>
-      </w:r>
-      <w:proofErr w:type="spellEnd"/>
-      <w:r>
-        <w:t xml:space="preserve"> Workflow Creation and Debug </w:t>
+      <w:r>
+        <w:t xml:space="preserve">Oozie Workflow Creation and Debug </w:t>
       </w:r>
       <w:r>
         <w:t xml:space="preserve">– </w:t>
       </w:r>
       <w:r>
-        <w:rPr>
-          <w:b/>
-          <w:color w:val="FF0000"/>
-        </w:rPr>
-        <w:t>TBD</w:t>
+        <w:t>Zayd</w:t>
+      </w:r>
+      <w:r>
+        <w:t xml:space="preserve"> Hammoudeh</w:t>
       </w:r>
     </w:p>
     <w:p>
@@ -4035,14 +4063,20 @@
         <w:t>Distributed Cache Implementation</w:t>
       </w:r>
       <w:r>
-        <w:t xml:space="preserve">– </w:t>
+        <w:t xml:space="preserve"> </w:t>
+      </w:r>
+      <w:r>
+        <w:t>–</w:t>
       </w:r>
       <w:r>
         <w:rPr>
           <w:b/>
           <w:color w:val="FF0000"/>
         </w:rPr>
-        <w:t>TBD</w:t>
+        <w:t xml:space="preserve"> </w:t>
+      </w:r>
+      <w:r>
+        <w:t>All</w:t>
       </w:r>
     </w:p>
     <w:p>
@@ -4057,14 +4091,13 @@
         <w:t xml:space="preserve">Dataset Preprocessor – </w:t>
       </w:r>
       <w:r>
-        <w:rPr>
-          <w:b/>
-          <w:color w:val="FF0000"/>
-        </w:rPr>
-        <w:t>TBD</w:t>
+        <w:t>Zayd</w:t>
       </w:r>
       <w:r>
         <w:t xml:space="preserve"> </w:t>
+      </w:r>
+      <w:r>
+        <w:t>Hammoudeh</w:t>
       </w:r>
     </w:p>
     <w:p>
@@ -4076,15 +4109,10 @@
         </w:numPr>
       </w:pPr>
       <w:r>
-        <w:lastRenderedPageBreak/>
         <w:t xml:space="preserve">Naïve Bayes Classifier – </w:t>
       </w:r>
       <w:r>
-        <w:rPr>
-          <w:b/>
-          <w:color w:val="FF0000"/>
-        </w:rPr>
-        <w:t>TBD</w:t>
+        <w:t>Shubhangi Rakhonde</w:t>
       </w:r>
     </w:p>
     <w:p>
@@ -4096,14 +4124,13 @@
         </w:numPr>
       </w:pPr>
       <w:r>
-        <w:t xml:space="preserve">K-Nearest Neighbors – </w:t>
-      </w:r>
-      <w:r>
-        <w:rPr>
-          <w:b/>
-          <w:color w:val="FF0000"/>
-        </w:rPr>
-        <w:t>TBD</w:t>
+        <w:t>K-Nearest Neighbors –</w:t>
+      </w:r>
+      <w:r>
+        <w:t xml:space="preserve"> </w:t>
+      </w:r>
+      <w:r>
+        <w:t>Yashi Kamboj</w:t>
       </w:r>
     </w:p>
     <w:p>
@@ -4115,17 +4142,13 @@
         </w:numPr>
       </w:pPr>
       <w:r>
-        <w:t>Ensemble Classifier</w:t>
-      </w:r>
-      <w:r>
-        <w:t xml:space="preserve"> – </w:t>
-      </w:r>
-      <w:r>
-        <w:rPr>
-          <w:b/>
-          <w:color w:val="FF0000"/>
-        </w:rPr>
-        <w:t>TBD</w:t>
+        <w:t>Ensemble Classifier –</w:t>
+      </w:r>
+      <w:r>
+        <w:t xml:space="preserve"> </w:t>
+      </w:r>
+      <w:r>
+        <w:t>Zayd Hammoudeh</w:t>
       </w:r>
     </w:p>
     <w:p>
@@ -4137,17 +4160,13 @@
         </w:numPr>
       </w:pPr>
       <w:r>
-        <w:t>Public Cloud Deployment</w:t>
-      </w:r>
-      <w:r>
-        <w:t xml:space="preserve"> – </w:t>
-      </w:r>
-      <w:r>
-        <w:rPr>
-          <w:b/>
-          <w:color w:val="FF0000"/>
-        </w:rPr>
-        <w:t>TBD</w:t>
+        <w:t xml:space="preserve">Public Cloud Deployment – </w:t>
+      </w:r>
+      <w:r>
+        <w:t>Shubhangi Rakhonde</w:t>
+      </w:r>
+      <w:r>
+        <w:t xml:space="preserve"> and Yashi Kamboj</w:t>
       </w:r>
     </w:p>
     <w:p/>
@@ -4220,27 +4239,14 @@
             <w:r>
               <w:t xml:space="preserve">[ </w:t>
             </w:r>
-            <w:r>
-              <w:fldChar w:fldCharType="begin"/>
-            </w:r>
-            <w:r>
-              <w:instrText xml:space="preserve"> SEQ [ \* ARABIC </w:instrText>
-            </w:r>
-            <w:r>
-              <w:fldChar w:fldCharType="separate"/>
-            </w:r>
-            <w:r>
-              <w:rPr>
-                <w:noProof/>
-              </w:rPr>
-              <w:t>1</w:t>
-            </w:r>
-            <w:r>
-              <w:rPr>
-                <w:noProof/>
-              </w:rPr>
-              <w:fldChar w:fldCharType="end"/>
-            </w:r>
+            <w:fldSimple w:instr=" SEQ [ \* ARABIC ">
+              <w:r>
+                <w:rPr>
+                  <w:noProof/>
+                </w:rPr>
+                <w:t>1</w:t>
+              </w:r>
+            </w:fldSimple>
             <w:r>
               <w:t xml:space="preserve"> ]</w:t>
             </w:r>
@@ -4286,27 +4292,14 @@
             <w:r>
               <w:t xml:space="preserve">[ </w:t>
             </w:r>
-            <w:r>
-              <w:fldChar w:fldCharType="begin"/>
-            </w:r>
-            <w:r>
-              <w:instrText xml:space="preserve"> SEQ [ \* ARABIC </w:instrText>
-            </w:r>
-            <w:r>
-              <w:fldChar w:fldCharType="separate"/>
-            </w:r>
-            <w:r>
-              <w:rPr>
-                <w:noProof/>
-              </w:rPr>
-              <w:t>2</w:t>
-            </w:r>
-            <w:r>
-              <w:rPr>
-                <w:noProof/>
-              </w:rPr>
-              <w:fldChar w:fldCharType="end"/>
-            </w:r>
+            <w:fldSimple w:instr=" SEQ [ \* ARABIC ">
+              <w:r>
+                <w:rPr>
+                  <w:noProof/>
+                </w:rPr>
+                <w:t>2</w:t>
+              </w:r>
+            </w:fldSimple>
             <w:r>
               <w:t xml:space="preserve"> ]</w:t>
             </w:r>
@@ -4322,15 +4315,7 @@
               <w:spacing w:after="240"/>
             </w:pPr>
             <w:r>
-              <w:t>“What's Cooking</w:t>
-            </w:r>
-            <w:proofErr w:type="gramStart"/>
-            <w:r>
-              <w:t>?,</w:t>
-            </w:r>
-            <w:proofErr w:type="gramEnd"/>
-            <w:r>
-              <w:t>”</w:t>
+              <w:t>“What's Cooking?,”</w:t>
             </w:r>
             <w:r>
               <w:t xml:space="preserve">. [Online]. Available at: </w:t>
@@ -4363,27 +4348,14 @@
             <w:r>
               <w:t xml:space="preserve">[ </w:t>
             </w:r>
-            <w:r>
-              <w:fldChar w:fldCharType="begin"/>
-            </w:r>
-            <w:r>
-              <w:instrText xml:space="preserve"> SEQ [ \* ARABIC </w:instrText>
-            </w:r>
-            <w:r>
-              <w:fldChar w:fldCharType="separate"/>
-            </w:r>
-            <w:r>
-              <w:rPr>
-                <w:noProof/>
-              </w:rPr>
-              <w:t>3</w:t>
-            </w:r>
-            <w:r>
-              <w:rPr>
-                <w:noProof/>
-              </w:rPr>
-              <w:fldChar w:fldCharType="end"/>
-            </w:r>
+            <w:fldSimple w:instr=" SEQ [ \* ARABIC ">
+              <w:r>
+                <w:rPr>
+                  <w:noProof/>
+                </w:rPr>
+                <w:t>3</w:t>
+              </w:r>
+            </w:fldSimple>
             <w:r>
               <w:t xml:space="preserve"> ]</w:t>
             </w:r>
@@ -4409,25 +4381,7 @@
                 <w:sz w:val="24"/>
                 <w:szCs w:val="24"/>
               </w:rPr>
-              <w:t xml:space="preserve"> “</w:t>
-            </w:r>
-            <w:proofErr w:type="spellStart"/>
-            <w:r>
-              <w:rPr>
-                <w:rFonts w:ascii="Times New Roman" w:eastAsia="Times New Roman" w:hAnsi="Times New Roman" w:cs="Times New Roman"/>
-                <w:sz w:val="24"/>
-                <w:szCs w:val="24"/>
-              </w:rPr>
-              <w:t>DistributedCache</w:t>
-            </w:r>
-            <w:proofErr w:type="spellEnd"/>
-            <w:r>
-              <w:rPr>
-                <w:rFonts w:ascii="Times New Roman" w:eastAsia="Times New Roman" w:hAnsi="Times New Roman" w:cs="Times New Roman"/>
-                <w:sz w:val="24"/>
-                <w:szCs w:val="24"/>
-              </w:rPr>
-              <w:t xml:space="preserve"> (Apache Hadoop Main 2.7.1 API).” [Online]. Available at: </w:t>
+              <w:t xml:space="preserve"> “DistributedCache (Apache Hadoop Main 2.7.1 API).” [Online]. Available at: </w:t>
             </w:r>
             <w:hyperlink r:id="rId19" w:history="1">
               <w:r>
@@ -4481,27 +4435,14 @@
             <w:r>
               <w:t xml:space="preserve">[ </w:t>
             </w:r>
-            <w:r>
-              <w:fldChar w:fldCharType="begin"/>
-            </w:r>
-            <w:r>
-              <w:instrText xml:space="preserve"> SEQ [ \* ARABIC </w:instrText>
-            </w:r>
-            <w:r>
-              <w:fldChar w:fldCharType="separate"/>
-            </w:r>
-            <w:r>
-              <w:rPr>
-                <w:noProof/>
-              </w:rPr>
-              <w:t>4</w:t>
-            </w:r>
-            <w:r>
-              <w:rPr>
-                <w:noProof/>
-              </w:rPr>
-              <w:fldChar w:fldCharType="end"/>
-            </w:r>
+            <w:fldSimple w:instr=" SEQ [ \* ARABIC ">
+              <w:r>
+                <w:rPr>
+                  <w:noProof/>
+                </w:rPr>
+                <w:t>4</w:t>
+              </w:r>
+            </w:fldSimple>
             <w:r>
               <w:t xml:space="preserve"> ]</w:t>
             </w:r>
@@ -4527,43 +4468,7 @@
                 <w:sz w:val="24"/>
                 <w:szCs w:val="24"/>
               </w:rPr>
-              <w:t>“</w:t>
-            </w:r>
-            <w:proofErr w:type="spellStart"/>
-            <w:r>
-              <w:rPr>
-                <w:rFonts w:ascii="Times New Roman" w:eastAsia="Times New Roman" w:hAnsi="Times New Roman" w:cs="Times New Roman"/>
-                <w:sz w:val="24"/>
-                <w:szCs w:val="24"/>
-              </w:rPr>
-              <w:t>JsonInputFormat</w:t>
-            </w:r>
-            <w:proofErr w:type="spellEnd"/>
-            <w:r>
-              <w:rPr>
-                <w:rFonts w:ascii="Times New Roman" w:eastAsia="Times New Roman" w:hAnsi="Times New Roman" w:cs="Times New Roman"/>
-                <w:sz w:val="24"/>
-                <w:szCs w:val="24"/>
-              </w:rPr>
-              <w:t>,” </w:t>
-            </w:r>
-            <w:proofErr w:type="spellStart"/>
-            <w:r>
-              <w:rPr>
-                <w:rFonts w:ascii="Times New Roman" w:eastAsia="Times New Roman" w:hAnsi="Times New Roman" w:cs="Times New Roman"/>
-                <w:sz w:val="24"/>
-                <w:szCs w:val="24"/>
-              </w:rPr>
-              <w:t>pmr</w:t>
-            </w:r>
-            <w:proofErr w:type="spellEnd"/>
-            <w:r>
-              <w:rPr>
-                <w:rFonts w:ascii="Times New Roman" w:eastAsia="Times New Roman" w:hAnsi="Times New Roman" w:cs="Times New Roman"/>
-                <w:sz w:val="24"/>
-                <w:szCs w:val="24"/>
-              </w:rPr>
-              <w:t xml:space="preserve">-common 2.0.1.0-0 API Documentation. [Online]. Available at: </w:t>
+              <w:t xml:space="preserve">“JsonInputFormat,” pmr-common 2.0.1.0-0 API Documentation. [Online]. Available at: </w:t>
             </w:r>
             <w:hyperlink r:id="rId20" w:history="1">
               <w:r>
@@ -4617,27 +4522,14 @@
             <w:r>
               <w:t xml:space="preserve">[ </w:t>
             </w:r>
-            <w:r>
-              <w:fldChar w:fldCharType="begin"/>
-            </w:r>
-            <w:r>
-              <w:instrText xml:space="preserve"> SEQ [ \* ARABIC </w:instrText>
-            </w:r>
-            <w:r>
-              <w:fldChar w:fldCharType="separate"/>
-            </w:r>
-            <w:r>
-              <w:rPr>
-                <w:noProof/>
-              </w:rPr>
-              <w:t>5</w:t>
-            </w:r>
-            <w:r>
-              <w:rPr>
-                <w:noProof/>
-              </w:rPr>
-              <w:fldChar w:fldCharType="end"/>
-            </w:r>
+            <w:fldSimple w:instr=" SEQ [ \* ARABIC ">
+              <w:r>
+                <w:rPr>
+                  <w:noProof/>
+                </w:rPr>
+                <w:t>5</w:t>
+              </w:r>
+            </w:fldSimple>
             <w:r>
               <w:t xml:space="preserve"> ]</w:t>
             </w:r>
@@ -4699,27 +4591,14 @@
             <w:r>
               <w:t xml:space="preserve">[ </w:t>
             </w:r>
-            <w:r>
-              <w:fldChar w:fldCharType="begin"/>
-            </w:r>
-            <w:r>
-              <w:instrText xml:space="preserve"> SEQ [ \* ARABIC </w:instrText>
-            </w:r>
-            <w:r>
-              <w:fldChar w:fldCharType="separate"/>
-            </w:r>
-            <w:r>
-              <w:rPr>
-                <w:noProof/>
-              </w:rPr>
-              <w:t>6</w:t>
-            </w:r>
-            <w:r>
-              <w:rPr>
-                <w:noProof/>
-              </w:rPr>
-              <w:fldChar w:fldCharType="end"/>
-            </w:r>
+            <w:fldSimple w:instr=" SEQ [ \* ARABIC ">
+              <w:r>
+                <w:rPr>
+                  <w:noProof/>
+                </w:rPr>
+                <w:t>6</w:t>
+              </w:r>
+            </w:fldSimple>
             <w:r>
               <w:t xml:space="preserve"> ]</w:t>
             </w:r>
@@ -5046,7 +4925,7 @@
               <w:noProof/>
               <w:sz w:val="16"/>
             </w:rPr>
-            <w:t>i</w:t>
+            <w:t>6</w:t>
           </w:r>
           <w:r>
             <w:rPr>
@@ -7292,8 +7171,9 @@
     <w:panose1 w:val="020B0604030504040204"/>
     <w:charset w:val="00"/>
     <w:family w:val="swiss"/>
+    <w:notTrueType/>
     <w:pitch w:val="variable"/>
-    <w:sig w:usb0="E1002EFF" w:usb1="C000605B" w:usb2="00000029" w:usb3="00000000" w:csb0="000101FF" w:csb1="00000000"/>
+    <w:sig w:usb0="00000003" w:usb1="00000000" w:usb2="00000000" w:usb3="00000000" w:csb0="00000001" w:csb1="00000000"/>
   </w:font>
   <w:font w:name="Cambria">
     <w:panose1 w:val="02040503050406030204"/>
@@ -7326,7 +7206,9 @@
   </w:compat>
   <w:rsids>
     <w:rsidRoot w:val="00D91B87"/>
+    <w:rsid w:val="003C18AE"/>
     <w:rsid w:val="00D91B87"/>
+    <w:rsid w:val="00F62A8A"/>
   </w:rsids>
   <m:mathPr>
     <m:mathFont m:val="Cambria Math"/>
@@ -7540,7 +7422,7 @@
     <w:basedOn w:val="DefaultParagraphFont"/>
     <w:uiPriority w:val="99"/>
     <w:semiHidden/>
-    <w:rsid w:val="00D91B87"/>
+    <w:rsid w:val="00F62A8A"/>
     <w:rPr>
       <w:color w:val="808080"/>
     </w:rPr>
@@ -7740,7 +7622,7 @@
     <w:basedOn w:val="DefaultParagraphFont"/>
     <w:uiPriority w:val="99"/>
     <w:semiHidden/>
-    <w:rsid w:val="00D91B87"/>
+    <w:rsid w:val="00F62A8A"/>
     <w:rPr>
       <w:color w:val="808080"/>
     </w:rPr>
@@ -8045,7 +7927,7 @@
 </file>
 
 <file path=customXml/itemProps1.xml><?xml version="1.0" encoding="utf-8"?>
-<ds:datastoreItem xmlns:ds="http://schemas.openxmlformats.org/officeDocument/2006/customXml" ds:itemID="{0192C217-AC7F-4FBF-A9EB-D3AC52E05ABD}">
+<ds:datastoreItem xmlns:ds="http://schemas.openxmlformats.org/officeDocument/2006/customXml" ds:itemID="{C7422F8E-B8AF-429B-B05B-4AE415076C99}">
   <ds:schemaRefs>
     <ds:schemaRef ds:uri="http://schemas.openxmlformats.org/officeDocument/2006/bibliography"/>
   </ds:schemaRefs>

</xml_diff>

<commit_message>
Small modification to the project proposal document.  Forgot to do a final save before the last commit.
</commit_message>
<xml_diff>
--- a/Proposal/CS286 - Project Proposal.docx
+++ b/Proposal/CS286 - Project Proposal.docx
@@ -26,7 +26,32 @@
           <w:b/>
           <w:sz w:val="72"/>
         </w:rPr>
-        <w:t>What’s Cooking?: Recipe Classification in the Hadoop Ecosystem</w:t>
+        <w:t>What’s Cooking</w:t>
+      </w:r>
+      <w:proofErr w:type="gramStart"/>
+      <w:r>
+        <w:rPr>
+          <w:b/>
+          <w:sz w:val="72"/>
+        </w:rPr>
+        <w:t>?:</w:t>
+      </w:r>
+      <w:proofErr w:type="gramEnd"/>
+      <w:r>
+        <w:rPr>
+          <w:b/>
+          <w:sz w:val="72"/>
+        </w:rPr>
+        <w:t xml:space="preserve"> Recipe Classification in the Ha</w:t>
+      </w:r>
+      <w:bookmarkStart w:id="0" w:name="_GoBack"/>
+      <w:bookmarkEnd w:id="0"/>
+      <w:r>
+        <w:rPr>
+          <w:b/>
+          <w:sz w:val="72"/>
+        </w:rPr>
+        <w:t>doop Ecosystem</w:t>
       </w:r>
     </w:p>
     <w:p>
@@ -216,7 +241,23 @@
           <w:sz w:val="24"/>
           <w:szCs w:val="24"/>
         </w:rPr>
-        <w:t>6 – Fall 2015</w:t>
+        <w:t xml:space="preserve">6 – </w:t>
+      </w:r>
+      <w:proofErr w:type="gramStart"/>
+      <w:r>
+        <w:rPr>
+          <w:sz w:val="24"/>
+          <w:szCs w:val="24"/>
+        </w:rPr>
+        <w:t>Fall</w:t>
+      </w:r>
+      <w:proofErr w:type="gramEnd"/>
+      <w:r>
+        <w:rPr>
+          <w:sz w:val="24"/>
+          <w:szCs w:val="24"/>
+        </w:rPr>
+        <w:t xml:space="preserve"> 2015</w:t>
       </w:r>
     </w:p>
     <w:p>
@@ -1009,7 +1050,7 @@
                 <w:noProof/>
                 <w:webHidden/>
               </w:rPr>
-              <w:t>4</w:t>
+              <w:t>5</w:t>
             </w:r>
             <w:r>
               <w:rPr>
@@ -1089,7 +1130,7 @@
                 <w:noProof/>
                 <w:webHidden/>
               </w:rPr>
-              <w:t>5</w:t>
+              <w:t>6</w:t>
             </w:r>
             <w:r>
               <w:rPr>
@@ -1368,7 +1409,25 @@
           <w:szCs w:val="32"/>
         </w:rPr>
         <w:lastRenderedPageBreak/>
-        <w:t>What’s Cooking?</w:t>
+        <w:t xml:space="preserve">What’s </w:t>
+      </w:r>
+      <w:proofErr w:type="gramStart"/>
+      <w:r>
+        <w:rPr>
+          <w:b/>
+          <w:sz w:val="40"/>
+          <w:szCs w:val="32"/>
+        </w:rPr>
+        <w:t>Cooking</w:t>
+      </w:r>
+      <w:proofErr w:type="gramEnd"/>
+      <w:r>
+        <w:rPr>
+          <w:b/>
+          <w:sz w:val="40"/>
+          <w:szCs w:val="32"/>
+        </w:rPr>
+        <w:t>?</w:t>
       </w:r>
     </w:p>
     <w:p>
@@ -1403,12 +1462,12 @@
       <w:pPr>
         <w:pStyle w:val="Heading1"/>
       </w:pPr>
-      <w:bookmarkStart w:id="0" w:name="_Toc434197122"/>
-      <w:bookmarkStart w:id="1" w:name="_Ref432286407"/>
+      <w:bookmarkStart w:id="1" w:name="_Toc434197122"/>
+      <w:bookmarkStart w:id="2" w:name="_Ref432286407"/>
       <w:r>
         <w:t>Team Members</w:t>
       </w:r>
-      <w:bookmarkEnd w:id="0"/>
+      <w:bookmarkEnd w:id="1"/>
     </w:p>
     <w:p/>
     <w:p>
@@ -1497,12 +1556,12 @@
       <w:pPr>
         <w:pStyle w:val="Heading1"/>
       </w:pPr>
-      <w:bookmarkStart w:id="2" w:name="_Toc434197123"/>
+      <w:bookmarkStart w:id="3" w:name="_Toc434197123"/>
       <w:r>
         <w:t>Introduction</w:t>
       </w:r>
-      <w:bookmarkEnd w:id="1"/>
       <w:bookmarkEnd w:id="2"/>
+      <w:bookmarkEnd w:id="3"/>
     </w:p>
     <w:p/>
     <w:p>
@@ -1519,8 +1578,13 @@
         <w:t>.com</w:t>
       </w:r>
       <w:r>
-        <w:t xml:space="preserve"> posted a dataset of recipes on the data science website Kaggle</w:t>
-      </w:r>
+        <w:t xml:space="preserve"> posted a dataset of recipes on the data science website </w:t>
+      </w:r>
+      <w:proofErr w:type="spellStart"/>
+      <w:r>
+        <w:t>Kaggle</w:t>
+      </w:r>
+      <w:proofErr w:type="spellEnd"/>
       <w:r>
         <w:t xml:space="preserve"> </w:t>
       </w:r>
@@ -1533,6 +1597,7 @@
       <w:r>
         <w:fldChar w:fldCharType="separate"/>
       </w:r>
+      <w:proofErr w:type="gramStart"/>
       <w:r>
         <w:t xml:space="preserve">[ </w:t>
       </w:r>
@@ -1542,6 +1607,7 @@
         </w:rPr>
         <w:t>2</w:t>
       </w:r>
+      <w:proofErr w:type="gramEnd"/>
       <w:r>
         <w:t xml:space="preserve"> ]</w:t>
       </w:r>
@@ -1621,7 +1687,15 @@
       </w:r>
       <w:r>
         <w:tab/>
-        <w:t>"id": 24717,</w:t>
+        <w:t>"</w:t>
+      </w:r>
+      <w:proofErr w:type="gramStart"/>
+      <w:r>
+        <w:t>id</w:t>
+      </w:r>
+      <w:proofErr w:type="gramEnd"/>
+      <w:r>
+        <w:t>": 24717,</w:t>
       </w:r>
     </w:p>
     <w:p>
@@ -1640,7 +1714,23 @@
       </w:r>
       <w:r>
         <w:tab/>
-        <w:t>"cuisine": "indian",</w:t>
+        <w:t>"</w:t>
+      </w:r>
+      <w:proofErr w:type="gramStart"/>
+      <w:r>
+        <w:t>cuisine</w:t>
+      </w:r>
+      <w:proofErr w:type="gramEnd"/>
+      <w:r>
+        <w:t>": "</w:t>
+      </w:r>
+      <w:proofErr w:type="spellStart"/>
+      <w:r>
+        <w:t>indian</w:t>
+      </w:r>
+      <w:proofErr w:type="spellEnd"/>
+      <w:r>
+        <w:t>",</w:t>
       </w:r>
     </w:p>
     <w:p>
@@ -1656,7 +1746,15 @@
       </w:r>
       <w:r>
         <w:tab/>
-        <w:t>"ingredients": [</w:t>
+        <w:t>"</w:t>
+      </w:r>
+      <w:proofErr w:type="gramStart"/>
+      <w:r>
+        <w:t>ingredients</w:t>
+      </w:r>
+      <w:proofErr w:type="gramEnd"/>
+      <w:r>
+        <w:t>": [</w:t>
       </w:r>
     </w:p>
     <w:p>
@@ -1675,7 +1773,17 @@
       </w:r>
       <w:r>
         <w:tab/>
-        <w:t>"tumeric",</w:t>
+        <w:t>"</w:t>
+      </w:r>
+      <w:proofErr w:type="spellStart"/>
+      <w:proofErr w:type="gramStart"/>
+      <w:r>
+        <w:t>tumeric</w:t>
+      </w:r>
+      <w:proofErr w:type="spellEnd"/>
+      <w:proofErr w:type="gramEnd"/>
+      <w:r>
+        <w:t>",</w:t>
       </w:r>
     </w:p>
     <w:p>
@@ -1694,7 +1802,15 @@
       </w:r>
       <w:r>
         <w:tab/>
-        <w:t>"vegetable stock",</w:t>
+        <w:t>"</w:t>
+      </w:r>
+      <w:proofErr w:type="gramStart"/>
+      <w:r>
+        <w:t>vegetable</w:t>
+      </w:r>
+      <w:proofErr w:type="gramEnd"/>
+      <w:r>
+        <w:t xml:space="preserve"> stock",</w:t>
       </w:r>
     </w:p>
     <w:p>
@@ -1713,7 +1829,15 @@
       </w:r>
       <w:r>
         <w:tab/>
-        <w:t>"tomatoes",</w:t>
+        <w:t>"</w:t>
+      </w:r>
+      <w:proofErr w:type="gramStart"/>
+      <w:r>
+        <w:t>tomatoes</w:t>
+      </w:r>
+      <w:proofErr w:type="gramEnd"/>
+      <w:r>
+        <w:t>",</w:t>
       </w:r>
     </w:p>
     <w:p>
@@ -1732,7 +1856,17 @@
       </w:r>
       <w:r>
         <w:tab/>
-        <w:t>"garam masala",</w:t>
+        <w:t>"</w:t>
+      </w:r>
+      <w:proofErr w:type="spellStart"/>
+      <w:proofErr w:type="gramStart"/>
+      <w:r>
+        <w:t>garam</w:t>
+      </w:r>
+      <w:proofErr w:type="spellEnd"/>
+      <w:proofErr w:type="gramEnd"/>
+      <w:r>
+        <w:t xml:space="preserve"> masala",</w:t>
       </w:r>
     </w:p>
     <w:p>
@@ -1751,7 +1885,15 @@
       </w:r>
       <w:r>
         <w:tab/>
-        <w:t>"naan",</w:t>
+        <w:t>"</w:t>
+      </w:r>
+      <w:proofErr w:type="gramStart"/>
+      <w:r>
+        <w:t>naan</w:t>
+      </w:r>
+      <w:proofErr w:type="gramEnd"/>
+      <w:r>
+        <w:t>",</w:t>
       </w:r>
     </w:p>
     <w:p>
@@ -1770,7 +1912,15 @@
       </w:r>
       <w:r>
         <w:tab/>
-        <w:t>"red lentils",</w:t>
+        <w:t>"</w:t>
+      </w:r>
+      <w:proofErr w:type="gramStart"/>
+      <w:r>
+        <w:t>red</w:t>
+      </w:r>
+      <w:proofErr w:type="gramEnd"/>
+      <w:r>
+        <w:t xml:space="preserve"> lentils",</w:t>
       </w:r>
     </w:p>
     <w:p>
@@ -1789,7 +1939,15 @@
       </w:r>
       <w:r>
         <w:tab/>
-        <w:t>"red chili peppers",</w:t>
+        <w:t>"</w:t>
+      </w:r>
+      <w:proofErr w:type="gramStart"/>
+      <w:r>
+        <w:t>red</w:t>
+      </w:r>
+      <w:proofErr w:type="gramEnd"/>
+      <w:r>
+        <w:t xml:space="preserve"> chili peppers",</w:t>
       </w:r>
     </w:p>
     <w:p>
@@ -1808,7 +1966,15 @@
       </w:r>
       <w:r>
         <w:tab/>
-        <w:t>"onions",</w:t>
+        <w:t>"</w:t>
+      </w:r>
+      <w:proofErr w:type="gramStart"/>
+      <w:r>
+        <w:t>onions</w:t>
+      </w:r>
+      <w:proofErr w:type="gramEnd"/>
+      <w:r>
+        <w:t>",</w:t>
       </w:r>
     </w:p>
     <w:p>
@@ -1827,7 +1993,15 @@
       </w:r>
       <w:r>
         <w:tab/>
-        <w:t>"spinach",</w:t>
+        <w:t>"</w:t>
+      </w:r>
+      <w:proofErr w:type="gramStart"/>
+      <w:r>
+        <w:t>spinach</w:t>
+      </w:r>
+      <w:proofErr w:type="gramEnd"/>
+      <w:r>
+        <w:t>",</w:t>
       </w:r>
     </w:p>
     <w:p>
@@ -1846,7 +2020,15 @@
       </w:r>
       <w:r>
         <w:tab/>
-        <w:t>"sweet potatoes"</w:t>
+        <w:t>"</w:t>
+      </w:r>
+      <w:proofErr w:type="gramStart"/>
+      <w:r>
+        <w:t>sweet</w:t>
+      </w:r>
+      <w:proofErr w:type="gramEnd"/>
+      <w:r>
+        <w:t xml:space="preserve"> potatoes"</w:t>
       </w:r>
     </w:p>
     <w:p>
@@ -1887,19 +2069,32 @@
         <w:pStyle w:val="Caption"/>
         <w:jc w:val="center"/>
       </w:pPr>
-      <w:bookmarkStart w:id="3" w:name="_Ref432128556"/>
+      <w:bookmarkStart w:id="4" w:name="_Ref432128556"/>
       <w:r>
         <w:t xml:space="preserve">Figure </w:t>
       </w:r>
-      <w:fldSimple w:instr=" SEQ Figure \* ARABIC ">
-        <w:r>
-          <w:rPr>
-            <w:noProof/>
-          </w:rPr>
-          <w:t>1</w:t>
-        </w:r>
-      </w:fldSimple>
-      <w:bookmarkEnd w:id="3"/>
+      <w:r>
+        <w:fldChar w:fldCharType="begin"/>
+      </w:r>
+      <w:r>
+        <w:instrText xml:space="preserve"> SEQ Figure \* ARABIC </w:instrText>
+      </w:r>
+      <w:r>
+        <w:fldChar w:fldCharType="separate"/>
+      </w:r>
+      <w:r>
+        <w:rPr>
+          <w:noProof/>
+        </w:rPr>
+        <w:t>1</w:t>
+      </w:r>
+      <w:r>
+        <w:rPr>
+          <w:noProof/>
+        </w:rPr>
+        <w:fldChar w:fldCharType="end"/>
+      </w:r>
+      <w:bookmarkEnd w:id="4"/>
       <w:r>
         <w:t xml:space="preserve"> – Example Record for a Recipe of Cuisine Type “Indian”</w:t>
       </w:r>
@@ -1910,7 +2105,15 @@
         <w:ind w:firstLine="720"/>
       </w:pPr>
       <w:r>
-        <w:t xml:space="preserve">The Yummly training set </w:t>
+        <w:t xml:space="preserve">The </w:t>
+      </w:r>
+      <w:proofErr w:type="spellStart"/>
+      <w:r>
+        <w:t>Yummly</w:t>
+      </w:r>
+      <w:proofErr w:type="spellEnd"/>
+      <w:r>
+        <w:t xml:space="preserve"> training set </w:t>
       </w:r>
       <w:r>
         <w:t>is comprised</w:t>
@@ -1948,11 +2151,11 @@
       <w:pPr>
         <w:pStyle w:val="Heading1"/>
       </w:pPr>
-      <w:bookmarkStart w:id="4" w:name="_Toc434197124"/>
+      <w:bookmarkStart w:id="5" w:name="_Toc434197124"/>
       <w:r>
         <w:t>Requisite Disclosure</w:t>
       </w:r>
-      <w:bookmarkEnd w:id="4"/>
+      <w:bookmarkEnd w:id="5"/>
     </w:p>
     <w:p/>
     <w:p>
@@ -2068,14 +2271,14 @@
       <w:pPr>
         <w:pStyle w:val="Heading1"/>
       </w:pPr>
-      <w:bookmarkStart w:id="5" w:name="_Toc434197125"/>
+      <w:bookmarkStart w:id="6" w:name="_Toc434197125"/>
       <w:r>
         <w:t xml:space="preserve">Project </w:t>
       </w:r>
       <w:r>
         <w:t>Goal</w:t>
       </w:r>
-      <w:bookmarkEnd w:id="5"/>
+      <w:bookmarkEnd w:id="6"/>
     </w:p>
     <w:p/>
     <w:p>
@@ -2083,10 +2286,7 @@
         <w:ind w:firstLine="720"/>
       </w:pPr>
       <w:r>
-        <w:t xml:space="preserve">An existing non-Hadoop based version of this project exists.   To ensure originality, we will not reuse or reference any of that code.  </w:t>
-      </w:r>
-      <w:r>
-        <w:t>Below are our two key goals for this project:</w:t>
+        <w:t>An existing non-Hadoop based version of this project exists.   To ensure originality, we will not reuse or reference any of that code.  Below are our two key goals for this project:</w:t>
       </w:r>
     </w:p>
     <w:p>
@@ -2104,7 +2304,15 @@
         <w:ind w:left="720"/>
       </w:pPr>
       <w:r>
-        <w:t xml:space="preserve">Develop an ensemble classifier for this dataset using Oozie and the </w:t>
+        <w:t xml:space="preserve">Develop an ensemble classifier for this dataset using </w:t>
+      </w:r>
+      <w:proofErr w:type="spellStart"/>
+      <w:r>
+        <w:t>Oozie</w:t>
+      </w:r>
+      <w:proofErr w:type="spellEnd"/>
+      <w:r>
+        <w:t xml:space="preserve"> and the </w:t>
       </w:r>
       <w:r>
         <w:t>H</w:t>
@@ -2160,14 +2368,14 @@
       <w:pPr>
         <w:pStyle w:val="Heading1"/>
       </w:pPr>
-      <w:bookmarkStart w:id="6" w:name="_Toc434197126"/>
+      <w:bookmarkStart w:id="7" w:name="_Toc434197126"/>
       <w:r>
         <w:t>Proposed</w:t>
       </w:r>
       <w:r>
         <w:t xml:space="preserve"> Solution Overview</w:t>
       </w:r>
-      <w:bookmarkEnd w:id="6"/>
+      <w:bookmarkEnd w:id="7"/>
     </w:p>
     <w:p/>
     <w:p>
@@ -2208,7 +2416,15 @@
         <w:t xml:space="preserve">is </w:t>
       </w:r>
       <w:r>
-        <w:t>multistage, we plan to use Oozie to manage the individual subtasks.</w:t>
+        <w:t xml:space="preserve">multistage, we plan to use </w:t>
+      </w:r>
+      <w:proofErr w:type="spellStart"/>
+      <w:r>
+        <w:t>Oozie</w:t>
+      </w:r>
+      <w:proofErr w:type="spellEnd"/>
+      <w:r>
+        <w:t xml:space="preserve"> to manage the individual subtasks.</w:t>
       </w:r>
       <w:r>
         <w:t xml:space="preserve">  The </w:t>
@@ -2246,9 +2462,11 @@
         </w:numPr>
         <w:ind w:left="1080"/>
       </w:pPr>
+      <w:proofErr w:type="spellStart"/>
       <w:r>
         <w:t>Oozie</w:t>
       </w:r>
+      <w:proofErr w:type="spellEnd"/>
     </w:p>
     <w:p>
       <w:pPr>
@@ -2286,8 +2504,13 @@
         <w:ind w:left="1080"/>
       </w:pPr>
       <w:r>
-        <w:t>MapReduce DistributedCache</w:t>
-      </w:r>
+        <w:t xml:space="preserve">MapReduce </w:t>
+      </w:r>
+      <w:proofErr w:type="spellStart"/>
+      <w:r>
+        <w:t>DistributedCache</w:t>
+      </w:r>
+      <w:proofErr w:type="spellEnd"/>
       <w:r>
         <w:t xml:space="preserve"> </w:t>
       </w:r>
@@ -2326,10 +2549,7 @@
         <w:ind w:left="1080"/>
       </w:pPr>
       <w:r>
-        <w:t>Cloud-based Deployment</w:t>
-      </w:r>
-      <w:r>
-        <w:t xml:space="preserve"> (e.g. Elastic MapReduce)</w:t>
+        <w:t>Cloud-based Deployment (e.g. Elastic MapReduce)</w:t>
       </w:r>
     </w:p>
     <w:p>
@@ -2351,7 +2571,15 @@
         <w:t xml:space="preserve"> – MapReduce </w:t>
       </w:r>
       <w:r>
-        <w:t xml:space="preserve">Custom InputFormat </w:t>
+        <w:t xml:space="preserve">Custom </w:t>
+      </w:r>
+      <w:proofErr w:type="spellStart"/>
+      <w:r>
+        <w:t>InputFormat</w:t>
+      </w:r>
+      <w:proofErr w:type="spellEnd"/>
+      <w:r>
+        <w:t xml:space="preserve"> </w:t>
       </w:r>
       <w:r>
         <w:t>–</w:t>
@@ -2359,9 +2587,11 @@
       <w:r>
         <w:t xml:space="preserve"> </w:t>
       </w:r>
+      <w:proofErr w:type="spellStart"/>
       <w:r>
         <w:t>JSONInputFormat</w:t>
       </w:r>
+      <w:proofErr w:type="spellEnd"/>
       <w:r>
         <w:t xml:space="preserve"> </w:t>
       </w:r>
@@ -2499,10 +2729,10 @@
             <v:path o:extrusionok="f" gradientshapeok="t" o:connecttype="rect"/>
             <o:lock v:ext="edit" aspectratio="t"/>
           </v:shapetype>
-          <v:shape id="_x0000_i1025" type="#_x0000_t75" style="width:467.6pt;height:274.6pt" o:ole="">
+          <v:shape id="_x0000_i1025" type="#_x0000_t75" style="width:467.65pt;height:274.95pt" o:ole="">
             <v:imagedata r:id="rId14" o:title=""/>
           </v:shape>
-          <o:OLEObject Type="Embed" ProgID="Visio.Drawing.15" ShapeID="_x0000_i1025" DrawAspect="Content" ObjectID="_1508031494" r:id="rId15"/>
+          <o:OLEObject Type="Embed" ProgID="Visio.Drawing.15" ShapeID="_x0000_i1025" DrawAspect="Content" ObjectID="_1508031796" r:id="rId15"/>
         </w:object>
       </w:r>
     </w:p>
@@ -2512,19 +2742,32 @@
         <w:pStyle w:val="Caption"/>
         <w:jc w:val="center"/>
       </w:pPr>
-      <w:bookmarkStart w:id="7" w:name="_Ref434189765"/>
+      <w:bookmarkStart w:id="8" w:name="_Ref434189765"/>
       <w:r>
         <w:t xml:space="preserve">Figure </w:t>
       </w:r>
-      <w:fldSimple w:instr=" SEQ Figure \* ARABIC ">
-        <w:r>
-          <w:rPr>
-            <w:noProof/>
-          </w:rPr>
-          <w:t>2</w:t>
-        </w:r>
-      </w:fldSimple>
-      <w:bookmarkEnd w:id="7"/>
+      <w:r>
+        <w:fldChar w:fldCharType="begin"/>
+      </w:r>
+      <w:r>
+        <w:instrText xml:space="preserve"> SEQ Figure \* ARABIC </w:instrText>
+      </w:r>
+      <w:r>
+        <w:fldChar w:fldCharType="separate"/>
+      </w:r>
+      <w:r>
+        <w:rPr>
+          <w:noProof/>
+        </w:rPr>
+        <w:t>2</w:t>
+      </w:r>
+      <w:r>
+        <w:rPr>
+          <w:noProof/>
+        </w:rPr>
+        <w:fldChar w:fldCharType="end"/>
+      </w:r>
+      <w:bookmarkEnd w:id="8"/>
       <w:r>
         <w:t xml:space="preserve"> – Planned Software Architecture Design and Built Around </w:t>
       </w:r>
@@ -2532,7 +2775,15 @@
         <w:t>our</w:t>
       </w:r>
       <w:r>
-        <w:t xml:space="preserve"> Oozie Workflow Model</w:t>
+        <w:t xml:space="preserve"> </w:t>
+      </w:r>
+      <w:proofErr w:type="spellStart"/>
+      <w:r>
+        <w:t>Oozie</w:t>
+      </w:r>
+      <w:proofErr w:type="spellEnd"/>
+      <w:r>
+        <w:t xml:space="preserve"> Workflow Model</w:t>
       </w:r>
     </w:p>
     <w:p/>
@@ -2652,7 +2903,7 @@
           <w:numId w:val="10"/>
         </w:numPr>
       </w:pPr>
-      <w:bookmarkStart w:id="8" w:name="_Toc434197127"/>
+      <w:bookmarkStart w:id="9" w:name="_Toc434197127"/>
       <w:r>
         <w:t>Ingredient</w:t>
       </w:r>
@@ -2665,7 +2916,7 @@
       <w:r>
         <w:t>Preprocessor</w:t>
       </w:r>
-      <w:bookmarkEnd w:id="8"/>
+      <w:bookmarkEnd w:id="9"/>
     </w:p>
     <w:p/>
     <w:p>
@@ -2795,7 +3046,23 @@
         <w:ind w:firstLine="720"/>
       </w:pPr>
       <w:r>
-        <w:t xml:space="preserve">While the training set posted by Yummly to Kaggle is relatively small (i.e. less than 40,000 recipes), </w:t>
+        <w:t xml:space="preserve">While the training set posted by </w:t>
+      </w:r>
+      <w:proofErr w:type="spellStart"/>
+      <w:r>
+        <w:t>Yummly</w:t>
+      </w:r>
+      <w:proofErr w:type="spellEnd"/>
+      <w:r>
+        <w:t xml:space="preserve"> to </w:t>
+      </w:r>
+      <w:proofErr w:type="spellStart"/>
+      <w:r>
+        <w:t>Kaggle</w:t>
+      </w:r>
+      <w:proofErr w:type="spellEnd"/>
+      <w:r>
+        <w:t xml:space="preserve"> is relatively small (i.e. less than 40,000 recipes), </w:t>
       </w:r>
       <w:r>
         <w:t>their entire recipe database is over 1 million recipes</w:t>
@@ -2812,6 +3079,7 @@
       <w:r>
         <w:fldChar w:fldCharType="separate"/>
       </w:r>
+      <w:proofErr w:type="gramStart"/>
       <w:r>
         <w:t xml:space="preserve">[ </w:t>
       </w:r>
@@ -2821,6 +3089,7 @@
         </w:rPr>
         <w:t>1</w:t>
       </w:r>
+      <w:proofErr w:type="gramEnd"/>
       <w:r>
         <w:t xml:space="preserve"> ]</w:t>
       </w:r>
@@ -2843,8 +3112,13 @@
         <w:t xml:space="preserve">rocessor including Spark, standard MapReduce, Python, </w:t>
       </w:r>
       <w:r>
-        <w:t>and Apache OpenNLP</w:t>
-      </w:r>
+        <w:t xml:space="preserve">and Apache </w:t>
+      </w:r>
+      <w:proofErr w:type="spellStart"/>
+      <w:r>
+        <w:t>OpenNLP</w:t>
+      </w:r>
+      <w:proofErr w:type="spellEnd"/>
       <w:r>
         <w:t xml:space="preserve"> among others.</w:t>
       </w:r>
@@ -2854,7 +3128,7 @@
       <w:pPr>
         <w:pStyle w:val="Heading2"/>
       </w:pPr>
-      <w:bookmarkStart w:id="9" w:name="_Toc434197128"/>
+      <w:bookmarkStart w:id="10" w:name="_Toc434197128"/>
       <w:r>
         <w:t>Classification Algorith</w:t>
       </w:r>
@@ -2864,7 +3138,7 @@
       <w:r>
         <w:t>s</w:t>
       </w:r>
-      <w:bookmarkEnd w:id="9"/>
+      <w:bookmarkEnd w:id="10"/>
     </w:p>
     <w:p/>
     <w:p>
@@ -2910,16 +3184,16 @@
       <w:pPr>
         <w:pStyle w:val="Heading3"/>
       </w:pPr>
-      <w:bookmarkStart w:id="10" w:name="_Ref434192184"/>
-      <w:bookmarkStart w:id="11" w:name="_Toc434197129"/>
+      <w:bookmarkStart w:id="11" w:name="_Ref434192184"/>
+      <w:bookmarkStart w:id="12" w:name="_Toc434197129"/>
       <w:r>
         <w:t>Naïve Bayes</w:t>
       </w:r>
-      <w:bookmarkEnd w:id="10"/>
+      <w:bookmarkEnd w:id="11"/>
       <w:r>
         <w:t xml:space="preserve"> Classification</w:t>
       </w:r>
-      <w:bookmarkEnd w:id="11"/>
+      <w:bookmarkEnd w:id="12"/>
     </w:p>
     <w:p/>
     <w:p>
@@ -2986,7 +3260,15 @@
         <w:ind w:firstLine="720"/>
       </w:pPr>
       <w:r>
-        <w:t>Using the Oozie “</w:t>
+        <w:t xml:space="preserve">Using the </w:t>
+      </w:r>
+      <w:proofErr w:type="spellStart"/>
+      <w:r>
+        <w:t>Oozie</w:t>
+      </w:r>
+      <w:proofErr w:type="spellEnd"/>
+      <w:r>
+        <w:t xml:space="preserve"> “</w:t>
       </w:r>
       <w:r>
         <w:t xml:space="preserve">fork” construct, we can run Naïve Bayes in parallel with K-NN.   While </w:t>
@@ -3028,7 +3310,15 @@
         <w:t>controlled</w:t>
       </w:r>
       <w:r>
-        <w:t xml:space="preserve"> by Oozie </w:t>
+        <w:t xml:space="preserve"> by </w:t>
+      </w:r>
+      <w:proofErr w:type="spellStart"/>
+      <w:r>
+        <w:t>Oozie</w:t>
+      </w:r>
+      <w:proofErr w:type="spellEnd"/>
+      <w:r>
+        <w:t xml:space="preserve"> </w:t>
       </w:r>
       <w:r>
         <w:t>both in terms of streamlining the execution as well as for data management.</w:t>
@@ -3039,24 +3329,24 @@
       <w:pPr>
         <w:pStyle w:val="Heading3"/>
       </w:pPr>
-      <w:bookmarkStart w:id="12" w:name="_Ref432285656"/>
-      <w:bookmarkStart w:id="13" w:name="_Ref434192031"/>
-      <w:bookmarkStart w:id="14" w:name="_Toc434197130"/>
+      <w:bookmarkStart w:id="13" w:name="_Ref432285656"/>
+      <w:bookmarkStart w:id="14" w:name="_Ref434192031"/>
+      <w:bookmarkStart w:id="15" w:name="_Toc434197130"/>
       <w:r>
         <w:t>K-Nearest Neighbors</w:t>
       </w:r>
-      <w:bookmarkEnd w:id="12"/>
+      <w:bookmarkEnd w:id="13"/>
       <w:r>
         <w:t xml:space="preserve"> (KNN)</w:t>
       </w:r>
       <w:r>
         <w:t xml:space="preserve"> </w:t>
       </w:r>
-      <w:bookmarkEnd w:id="13"/>
+      <w:bookmarkEnd w:id="14"/>
       <w:r>
         <w:t>Classification</w:t>
       </w:r>
-      <w:bookmarkEnd w:id="14"/>
+      <w:bookmarkEnd w:id="15"/>
     </w:p>
     <w:p/>
     <w:p>
@@ -3547,8 +3837,13 @@
         <w:t>se</w:t>
       </w:r>
       <w:r>
-        <w:t xml:space="preserve"> two approaches will be comparable and in the order of </w:t>
-      </w:r>
+        <w:t xml:space="preserve"> two approaches will be comparable and in the order </w:t>
+      </w:r>
+      <w:proofErr w:type="gramStart"/>
+      <w:r>
+        <w:t xml:space="preserve">of </w:t>
+      </w:r>
+      <w:proofErr w:type="gramEnd"/>
       <m:oMath>
         <m:r>
           <w:rPr>
@@ -3596,7 +3891,15 @@
         </m:d>
       </m:oMath>
       <w:r>
-        <w:t>.  There may be some slight difference in overhead given the amount of data that must be sent over the network, but we expect this will contribute only a small portion to the overall runtime.  If this assumption holds, we expect a near linear speed-up as more processing nodes are added</w:t>
+        <w:t>.  There may be some sl</w:t>
+      </w:r>
+      <w:proofErr w:type="spellStart"/>
+      <w:r>
+        <w:t>ight</w:t>
+      </w:r>
+      <w:proofErr w:type="spellEnd"/>
+      <w:r>
+        <w:t xml:space="preserve"> difference in overhead given the amount of data that must be sent over the network, but we expect this will contribute only a small portion to the overall runtime.  If this assumption holds, we expect a near linear speed-up as more processing nodes are added</w:t>
       </w:r>
       <w:r>
         <w:t xml:space="preserve"> (of course up to some threshold)</w:t>
@@ -3632,11 +3935,11 @@
       <w:pPr>
         <w:pStyle w:val="Heading3"/>
       </w:pPr>
-      <w:bookmarkStart w:id="15" w:name="_Toc434197131"/>
+      <w:bookmarkStart w:id="16" w:name="_Toc434197131"/>
       <w:r>
         <w:t>Ensemble Method</w:t>
       </w:r>
-      <w:bookmarkEnd w:id="15"/>
+      <w:bookmarkEnd w:id="16"/>
     </w:p>
     <w:p/>
     <w:p>
@@ -3685,8 +3988,6 @@
       <w:r>
         <w:t>the</w:t>
       </w:r>
-      <w:bookmarkStart w:id="16" w:name="_GoBack"/>
-      <w:bookmarkEnd w:id="16"/>
       <w:r>
         <w:t xml:space="preserve"> sum of its part</w:t>
       </w:r>
@@ -3708,6 +4009,7 @@
       <w:r>
         <w:fldChar w:fldCharType="separate"/>
       </w:r>
+      <w:proofErr w:type="gramStart"/>
       <w:r>
         <w:t xml:space="preserve">[ </w:t>
       </w:r>
@@ -3717,6 +4019,7 @@
         </w:rPr>
         <w:t>5</w:t>
       </w:r>
+      <w:proofErr w:type="gramEnd"/>
       <w:r>
         <w:t xml:space="preserve"> ]</w:t>
       </w:r>
@@ -3790,14 +4093,27 @@
       <w:r>
         <w:t xml:space="preserve">Figure </w:t>
       </w:r>
-      <w:fldSimple w:instr=" SEQ Figure \* ARABIC ">
-        <w:r>
-          <w:rPr>
-            <w:noProof/>
-          </w:rPr>
-          <w:t>3</w:t>
-        </w:r>
-      </w:fldSimple>
+      <w:r>
+        <w:fldChar w:fldCharType="begin"/>
+      </w:r>
+      <w:r>
+        <w:instrText xml:space="preserve"> SEQ Figure \* ARABIC </w:instrText>
+      </w:r>
+      <w:r>
+        <w:fldChar w:fldCharType="separate"/>
+      </w:r>
+      <w:r>
+        <w:rPr>
+          <w:noProof/>
+        </w:rPr>
+        <w:t>3</w:t>
+      </w:r>
+      <w:r>
+        <w:rPr>
+          <w:noProof/>
+        </w:rPr>
+        <w:fldChar w:fldCharType="end"/>
+      </w:r>
       <w:bookmarkEnd w:id="17"/>
       <w:r>
         <w:t xml:space="preserve"> – Simple Example of an Ensemble Classifier</w:t>
@@ -3814,6 +4130,7 @@
       <w:r>
         <w:fldChar w:fldCharType="separate"/>
       </w:r>
+      <w:proofErr w:type="gramStart"/>
       <w:r>
         <w:t xml:space="preserve">[ </w:t>
       </w:r>
@@ -3823,6 +4140,7 @@
         </w:rPr>
         <w:t>6</w:t>
       </w:r>
+      <w:proofErr w:type="gramEnd"/>
       <w:r>
         <w:t xml:space="preserve"> ]</w:t>
       </w:r>
@@ -4038,8 +4356,13 @@
           <w:numId w:val="9"/>
         </w:numPr>
       </w:pPr>
-      <w:r>
-        <w:t xml:space="preserve">Oozie Workflow Creation and Debug </w:t>
+      <w:proofErr w:type="spellStart"/>
+      <w:r>
+        <w:t>Oozie</w:t>
+      </w:r>
+      <w:proofErr w:type="spellEnd"/>
+      <w:r>
+        <w:t xml:space="preserve"> Workflow Creation and Debug </w:t>
       </w:r>
       <w:r>
         <w:t xml:space="preserve">– </w:t>
@@ -4091,10 +4414,7 @@
         <w:t xml:space="preserve">Dataset Preprocessor – </w:t>
       </w:r>
       <w:r>
-        <w:t>Zayd</w:t>
-      </w:r>
-      <w:r>
-        <w:t xml:space="preserve"> </w:t>
+        <w:t xml:space="preserve">Zayd </w:t>
       </w:r>
       <w:r>
         <w:t>Hammoudeh</w:t>
@@ -4239,14 +4559,27 @@
             <w:r>
               <w:t xml:space="preserve">[ </w:t>
             </w:r>
-            <w:fldSimple w:instr=" SEQ [ \* ARABIC ">
-              <w:r>
-                <w:rPr>
-                  <w:noProof/>
-                </w:rPr>
-                <w:t>1</w:t>
-              </w:r>
-            </w:fldSimple>
+            <w:r>
+              <w:fldChar w:fldCharType="begin"/>
+            </w:r>
+            <w:r>
+              <w:instrText xml:space="preserve"> SEQ [ \* ARABIC </w:instrText>
+            </w:r>
+            <w:r>
+              <w:fldChar w:fldCharType="separate"/>
+            </w:r>
+            <w:r>
+              <w:rPr>
+                <w:noProof/>
+              </w:rPr>
+              <w:t>1</w:t>
+            </w:r>
+            <w:r>
+              <w:rPr>
+                <w:noProof/>
+              </w:rPr>
+              <w:fldChar w:fldCharType="end"/>
+            </w:r>
             <w:r>
               <w:t xml:space="preserve"> ]</w:t>
             </w:r>
@@ -4262,7 +4595,15 @@
               <w:spacing w:after="240"/>
             </w:pPr>
             <w:r>
-              <w:t xml:space="preserve">“Introducing the Ultimate Cooking Tool,” Yummly. [Online]. Available at: </w:t>
+              <w:t>“Introducing the Ultimate Cooking Tool,” </w:t>
+            </w:r>
+            <w:proofErr w:type="spellStart"/>
+            <w:r>
+              <w:t>Yummly</w:t>
+            </w:r>
+            <w:proofErr w:type="spellEnd"/>
+            <w:r>
+              <w:t xml:space="preserve">. [Online]. Available at: </w:t>
             </w:r>
             <w:hyperlink r:id="rId17" w:history="1">
               <w:r>
@@ -4292,14 +4633,27 @@
             <w:r>
               <w:t xml:space="preserve">[ </w:t>
             </w:r>
-            <w:fldSimple w:instr=" SEQ [ \* ARABIC ">
-              <w:r>
-                <w:rPr>
-                  <w:noProof/>
-                </w:rPr>
-                <w:t>2</w:t>
-              </w:r>
-            </w:fldSimple>
+            <w:r>
+              <w:fldChar w:fldCharType="begin"/>
+            </w:r>
+            <w:r>
+              <w:instrText xml:space="preserve"> SEQ [ \* ARABIC </w:instrText>
+            </w:r>
+            <w:r>
+              <w:fldChar w:fldCharType="separate"/>
+            </w:r>
+            <w:r>
+              <w:rPr>
+                <w:noProof/>
+              </w:rPr>
+              <w:t>2</w:t>
+            </w:r>
+            <w:r>
+              <w:rPr>
+                <w:noProof/>
+              </w:rPr>
+              <w:fldChar w:fldCharType="end"/>
+            </w:r>
             <w:r>
               <w:t xml:space="preserve"> ]</w:t>
             </w:r>
@@ -4315,7 +4669,15 @@
               <w:spacing w:after="240"/>
             </w:pPr>
             <w:r>
-              <w:t>“What's Cooking?,”</w:t>
+              <w:t>“What's Cooking</w:t>
+            </w:r>
+            <w:proofErr w:type="gramStart"/>
+            <w:r>
+              <w:t>?,</w:t>
+            </w:r>
+            <w:proofErr w:type="gramEnd"/>
+            <w:r>
+              <w:t>”</w:t>
             </w:r>
             <w:r>
               <w:t xml:space="preserve">. [Online]. Available at: </w:t>
@@ -4348,14 +4710,27 @@
             <w:r>
               <w:t xml:space="preserve">[ </w:t>
             </w:r>
-            <w:fldSimple w:instr=" SEQ [ \* ARABIC ">
-              <w:r>
-                <w:rPr>
-                  <w:noProof/>
-                </w:rPr>
-                <w:t>3</w:t>
-              </w:r>
-            </w:fldSimple>
+            <w:r>
+              <w:fldChar w:fldCharType="begin"/>
+            </w:r>
+            <w:r>
+              <w:instrText xml:space="preserve"> SEQ [ \* ARABIC </w:instrText>
+            </w:r>
+            <w:r>
+              <w:fldChar w:fldCharType="separate"/>
+            </w:r>
+            <w:r>
+              <w:rPr>
+                <w:noProof/>
+              </w:rPr>
+              <w:t>3</w:t>
+            </w:r>
+            <w:r>
+              <w:rPr>
+                <w:noProof/>
+              </w:rPr>
+              <w:fldChar w:fldCharType="end"/>
+            </w:r>
             <w:r>
               <w:t xml:space="preserve"> ]</w:t>
             </w:r>
@@ -4381,7 +4756,25 @@
                 <w:sz w:val="24"/>
                 <w:szCs w:val="24"/>
               </w:rPr>
-              <w:t xml:space="preserve"> “DistributedCache (Apache Hadoop Main 2.7.1 API).” [Online]. Available at: </w:t>
+              <w:t xml:space="preserve"> “</w:t>
+            </w:r>
+            <w:proofErr w:type="spellStart"/>
+            <w:r>
+              <w:rPr>
+                <w:rFonts w:ascii="Times New Roman" w:eastAsia="Times New Roman" w:hAnsi="Times New Roman" w:cs="Times New Roman"/>
+                <w:sz w:val="24"/>
+                <w:szCs w:val="24"/>
+              </w:rPr>
+              <w:t>DistributedCache</w:t>
+            </w:r>
+            <w:proofErr w:type="spellEnd"/>
+            <w:r>
+              <w:rPr>
+                <w:rFonts w:ascii="Times New Roman" w:eastAsia="Times New Roman" w:hAnsi="Times New Roman" w:cs="Times New Roman"/>
+                <w:sz w:val="24"/>
+                <w:szCs w:val="24"/>
+              </w:rPr>
+              <w:t xml:space="preserve"> (Apache Hadoop Main 2.7.1 API).” [Online]. Available at: </w:t>
             </w:r>
             <w:hyperlink r:id="rId19" w:history="1">
               <w:r>
@@ -4435,14 +4828,27 @@
             <w:r>
               <w:t xml:space="preserve">[ </w:t>
             </w:r>
-            <w:fldSimple w:instr=" SEQ [ \* ARABIC ">
-              <w:r>
-                <w:rPr>
-                  <w:noProof/>
-                </w:rPr>
-                <w:t>4</w:t>
-              </w:r>
-            </w:fldSimple>
+            <w:r>
+              <w:fldChar w:fldCharType="begin"/>
+            </w:r>
+            <w:r>
+              <w:instrText xml:space="preserve"> SEQ [ \* ARABIC </w:instrText>
+            </w:r>
+            <w:r>
+              <w:fldChar w:fldCharType="separate"/>
+            </w:r>
+            <w:r>
+              <w:rPr>
+                <w:noProof/>
+              </w:rPr>
+              <w:t>4</w:t>
+            </w:r>
+            <w:r>
+              <w:rPr>
+                <w:noProof/>
+              </w:rPr>
+              <w:fldChar w:fldCharType="end"/>
+            </w:r>
             <w:r>
               <w:t xml:space="preserve"> ]</w:t>
             </w:r>
@@ -4468,7 +4874,43 @@
                 <w:sz w:val="24"/>
                 <w:szCs w:val="24"/>
               </w:rPr>
-              <w:t xml:space="preserve">“JsonInputFormat,” pmr-common 2.0.1.0-0 API Documentation. [Online]. Available at: </w:t>
+              <w:t>“</w:t>
+            </w:r>
+            <w:proofErr w:type="spellStart"/>
+            <w:r>
+              <w:rPr>
+                <w:rFonts w:ascii="Times New Roman" w:eastAsia="Times New Roman" w:hAnsi="Times New Roman" w:cs="Times New Roman"/>
+                <w:sz w:val="24"/>
+                <w:szCs w:val="24"/>
+              </w:rPr>
+              <w:t>JsonInputFormat</w:t>
+            </w:r>
+            <w:proofErr w:type="spellEnd"/>
+            <w:r>
+              <w:rPr>
+                <w:rFonts w:ascii="Times New Roman" w:eastAsia="Times New Roman" w:hAnsi="Times New Roman" w:cs="Times New Roman"/>
+                <w:sz w:val="24"/>
+                <w:szCs w:val="24"/>
+              </w:rPr>
+              <w:t>,” </w:t>
+            </w:r>
+            <w:proofErr w:type="spellStart"/>
+            <w:r>
+              <w:rPr>
+                <w:rFonts w:ascii="Times New Roman" w:eastAsia="Times New Roman" w:hAnsi="Times New Roman" w:cs="Times New Roman"/>
+                <w:sz w:val="24"/>
+                <w:szCs w:val="24"/>
+              </w:rPr>
+              <w:t>pmr</w:t>
+            </w:r>
+            <w:proofErr w:type="spellEnd"/>
+            <w:r>
+              <w:rPr>
+                <w:rFonts w:ascii="Times New Roman" w:eastAsia="Times New Roman" w:hAnsi="Times New Roman" w:cs="Times New Roman"/>
+                <w:sz w:val="24"/>
+                <w:szCs w:val="24"/>
+              </w:rPr>
+              <w:t xml:space="preserve">-common 2.0.1.0-0 API Documentation. [Online]. Available at: </w:t>
             </w:r>
             <w:hyperlink r:id="rId20" w:history="1">
               <w:r>
@@ -4522,14 +4964,27 @@
             <w:r>
               <w:t xml:space="preserve">[ </w:t>
             </w:r>
-            <w:fldSimple w:instr=" SEQ [ \* ARABIC ">
-              <w:r>
-                <w:rPr>
-                  <w:noProof/>
-                </w:rPr>
-                <w:t>5</w:t>
-              </w:r>
-            </w:fldSimple>
+            <w:r>
+              <w:fldChar w:fldCharType="begin"/>
+            </w:r>
+            <w:r>
+              <w:instrText xml:space="preserve"> SEQ [ \* ARABIC </w:instrText>
+            </w:r>
+            <w:r>
+              <w:fldChar w:fldCharType="separate"/>
+            </w:r>
+            <w:r>
+              <w:rPr>
+                <w:noProof/>
+              </w:rPr>
+              <w:t>5</w:t>
+            </w:r>
+            <w:r>
+              <w:rPr>
+                <w:noProof/>
+              </w:rPr>
+              <w:fldChar w:fldCharType="end"/>
+            </w:r>
             <w:r>
               <w:t xml:space="preserve"> ]</w:t>
             </w:r>
@@ -4591,14 +5046,27 @@
             <w:r>
               <w:t xml:space="preserve">[ </w:t>
             </w:r>
-            <w:fldSimple w:instr=" SEQ [ \* ARABIC ">
-              <w:r>
-                <w:rPr>
-                  <w:noProof/>
-                </w:rPr>
-                <w:t>6</w:t>
-              </w:r>
-            </w:fldSimple>
+            <w:r>
+              <w:fldChar w:fldCharType="begin"/>
+            </w:r>
+            <w:r>
+              <w:instrText xml:space="preserve"> SEQ [ \* ARABIC </w:instrText>
+            </w:r>
+            <w:r>
+              <w:fldChar w:fldCharType="separate"/>
+            </w:r>
+            <w:r>
+              <w:rPr>
+                <w:noProof/>
+              </w:rPr>
+              <w:t>6</w:t>
+            </w:r>
+            <w:r>
+              <w:rPr>
+                <w:noProof/>
+              </w:rPr>
+              <w:fldChar w:fldCharType="end"/>
+            </w:r>
             <w:r>
               <w:t xml:space="preserve"> ]</w:t>
             </w:r>
@@ -4925,7 +5393,7 @@
               <w:noProof/>
               <w:sz w:val="16"/>
             </w:rPr>
-            <w:t>6</w:t>
+            <w:t>8</w:t>
           </w:r>
           <w:r>
             <w:rPr>
@@ -6070,6 +6538,7 @@
   <w:style w:type="character" w:default="1" w:styleId="DefaultParagraphFont">
     <w:name w:val="Default Paragraph Font"/>
     <w:uiPriority w:val="1"/>
+    <w:semiHidden/>
     <w:unhideWhenUsed/>
   </w:style>
   <w:style w:type="table" w:default="1" w:styleId="TableNormal">
@@ -6725,6 +7194,7 @@
   <w:style w:type="character" w:default="1" w:styleId="DefaultParagraphFont">
     <w:name w:val="Default Paragraph Font"/>
     <w:uiPriority w:val="1"/>
+    <w:semiHidden/>
     <w:unhideWhenUsed/>
   </w:style>
   <w:style w:type="table" w:default="1" w:styleId="TableNormal">
@@ -7111,532 +7581,6 @@
 </w:styles>
 </file>
 
-<file path=word/glossary/document.xml><?xml version="1.0" encoding="utf-8"?>
-<w:glossaryDocument xmlns:wpc="http://schemas.microsoft.com/office/word/2010/wordprocessingCanvas" xmlns:mc="http://schemas.openxmlformats.org/markup-compatibility/2006" xmlns:o="urn:schemas-microsoft-com:office:office" xmlns:r="http://schemas.openxmlformats.org/officeDocument/2006/relationships" xmlns:m="http://schemas.openxmlformats.org/officeDocument/2006/math" xmlns:v="urn:schemas-microsoft-com:vml" xmlns:wp14="http://schemas.microsoft.com/office/word/2010/wordprocessingDrawing" xmlns:wp="http://schemas.openxmlformats.org/drawingml/2006/wordprocessingDrawing" xmlns:w10="urn:schemas-microsoft-com:office:word" xmlns:w="http://schemas.openxmlformats.org/wordprocessingml/2006/main" xmlns:w14="http://schemas.microsoft.com/office/word/2010/wordml" xmlns:wpg="http://schemas.microsoft.com/office/word/2010/wordprocessingGroup" xmlns:wpi="http://schemas.microsoft.com/office/word/2010/wordprocessingInk" xmlns:wne="http://schemas.microsoft.com/office/word/2006/wordml" xmlns:wps="http://schemas.microsoft.com/office/word/2010/wordprocessingShape" mc:Ignorable="w14 wp14"/>
-</file>
-
-<file path=word/glossary/fontTable.xml><?xml version="1.0" encoding="utf-8"?>
-<w:fonts xmlns:mc="http://schemas.openxmlformats.org/markup-compatibility/2006" xmlns:r="http://schemas.openxmlformats.org/officeDocument/2006/relationships" xmlns:w="http://schemas.openxmlformats.org/wordprocessingml/2006/main" xmlns:w14="http://schemas.microsoft.com/office/word/2010/wordml" mc:Ignorable="w14">
-  <w:font w:name="Times New Roman">
-    <w:panose1 w:val="02020603050405020304"/>
-    <w:charset w:val="00"/>
-    <w:family w:val="roman"/>
-    <w:pitch w:val="variable"/>
-    <w:sig w:usb0="E0002EFF" w:usb1="C0007843" w:usb2="00000009" w:usb3="00000000" w:csb0="000001FF" w:csb1="00000000"/>
-  </w:font>
-  <w:font w:name="Symbol">
-    <w:panose1 w:val="05050102010706020507"/>
-    <w:charset w:val="02"/>
-    <w:family w:val="roman"/>
-    <w:pitch w:val="variable"/>
-    <w:sig w:usb0="00000000" w:usb1="10000000" w:usb2="00000000" w:usb3="00000000" w:csb0="80000000" w:csb1="00000000"/>
-  </w:font>
-  <w:font w:name="SimSun">
-    <w:altName w:val="宋体"/>
-    <w:panose1 w:val="02010600030101010101"/>
-    <w:charset w:val="86"/>
-    <w:family w:val="auto"/>
-    <w:pitch w:val="variable"/>
-    <w:sig w:usb0="00000003" w:usb1="288F0000" w:usb2="00000016" w:usb3="00000000" w:csb0="00040001" w:csb1="00000000"/>
-  </w:font>
-  <w:font w:name="Courier New">
-    <w:panose1 w:val="02070309020205020404"/>
-    <w:charset w:val="00"/>
-    <w:family w:val="modern"/>
-    <w:pitch w:val="fixed"/>
-    <w:sig w:usb0="E0002EFF" w:usb1="C0007843" w:usb2="00000009" w:usb3="00000000" w:csb0="000001FF" w:csb1="00000000"/>
-  </w:font>
-  <w:font w:name="Wingdings">
-    <w:panose1 w:val="05000000000000000000"/>
-    <w:charset w:val="02"/>
-    <w:family w:val="auto"/>
-    <w:pitch w:val="variable"/>
-    <w:sig w:usb0="00000000" w:usb1="10000000" w:usb2="00000000" w:usb3="00000000" w:csb0="80000000" w:csb1="00000000"/>
-  </w:font>
-  <w:font w:name="Calibri">
-    <w:panose1 w:val="020F0502020204030204"/>
-    <w:charset w:val="00"/>
-    <w:family w:val="swiss"/>
-    <w:pitch w:val="variable"/>
-    <w:sig w:usb0="E00002FF" w:usb1="4000ACFF" w:usb2="00000001" w:usb3="00000000" w:csb0="0000019F" w:csb1="00000000"/>
-  </w:font>
-  <w:font w:name="Palatino Linotype">
-    <w:panose1 w:val="02040502050505030304"/>
-    <w:charset w:val="00"/>
-    <w:family w:val="roman"/>
-    <w:pitch w:val="variable"/>
-    <w:sig w:usb0="E0000287" w:usb1="40000013" w:usb2="00000000" w:usb3="00000000" w:csb0="0000019F" w:csb1="00000000"/>
-  </w:font>
-  <w:font w:name="Tahoma">
-    <w:panose1 w:val="020B0604030504040204"/>
-    <w:charset w:val="00"/>
-    <w:family w:val="swiss"/>
-    <w:notTrueType/>
-    <w:pitch w:val="variable"/>
-    <w:sig w:usb0="00000003" w:usb1="00000000" w:usb2="00000000" w:usb3="00000000" w:csb0="00000001" w:csb1="00000000"/>
-  </w:font>
-  <w:font w:name="Cambria">
-    <w:panose1 w:val="02040503050406030204"/>
-    <w:charset w:val="00"/>
-    <w:family w:val="roman"/>
-    <w:pitch w:val="variable"/>
-    <w:sig w:usb0="E00002FF" w:usb1="400004FF" w:usb2="00000000" w:usb3="00000000" w:csb0="0000019F" w:csb1="00000000"/>
-  </w:font>
-  <w:font w:name="Cambria Math">
-    <w:panose1 w:val="02040503050406030204"/>
-    <w:charset w:val="00"/>
-    <w:family w:val="roman"/>
-    <w:pitch w:val="variable"/>
-    <w:sig w:usb0="E00002FF" w:usb1="420024FF" w:usb2="00000000" w:usb3="00000000" w:csb0="0000019F" w:csb1="00000000"/>
-  </w:font>
-</w:fonts>
-</file>
-
-<file path=word/glossary/settings.xml><?xml version="1.0" encoding="utf-8"?>
-<w:settings xmlns:mc="http://schemas.openxmlformats.org/markup-compatibility/2006" xmlns:o="urn:schemas-microsoft-com:office:office" xmlns:r="http://schemas.openxmlformats.org/officeDocument/2006/relationships" xmlns:m="http://schemas.openxmlformats.org/officeDocument/2006/math" xmlns:v="urn:schemas-microsoft-com:vml" xmlns:w10="urn:schemas-microsoft-com:office:word" xmlns:w="http://schemas.openxmlformats.org/wordprocessingml/2006/main" xmlns:w14="http://schemas.microsoft.com/office/word/2010/wordml" xmlns:sl="http://schemas.openxmlformats.org/schemaLibrary/2006/main" mc:Ignorable="w14">
-  <w:view w:val="normal"/>
-  <w:defaultTabStop w:val="720"/>
-  <w:characterSpacingControl w:val="doNotCompress"/>
-  <w:compat>
-    <w:useFELayout/>
-    <w:compatSetting w:name="compatibilityMode" w:uri="http://schemas.microsoft.com/office/word" w:val="14"/>
-    <w:compatSetting w:name="overrideTableStyleFontSizeAndJustification" w:uri="http://schemas.microsoft.com/office/word" w:val="1"/>
-    <w:compatSetting w:name="enableOpenTypeFeatures" w:uri="http://schemas.microsoft.com/office/word" w:val="1"/>
-    <w:compatSetting w:name="doNotFlipMirrorIndents" w:uri="http://schemas.microsoft.com/office/word" w:val="1"/>
-  </w:compat>
-  <w:rsids>
-    <w:rsidRoot w:val="00D91B87"/>
-    <w:rsid w:val="003C18AE"/>
-    <w:rsid w:val="00D91B87"/>
-    <w:rsid w:val="00F62A8A"/>
-  </w:rsids>
-  <m:mathPr>
-    <m:mathFont m:val="Cambria Math"/>
-    <m:brkBin m:val="before"/>
-    <m:brkBinSub m:val="--"/>
-    <m:smallFrac m:val="0"/>
-    <m:dispDef/>
-    <m:lMargin m:val="0"/>
-    <m:rMargin m:val="0"/>
-    <m:defJc m:val="centerGroup"/>
-    <m:wrapIndent m:val="1440"/>
-    <m:intLim m:val="subSup"/>
-    <m:naryLim m:val="undOvr"/>
-  </m:mathPr>
-  <w:themeFontLang w:val="en-US"/>
-  <w:clrSchemeMapping w:bg1="light1" w:t1="dark1" w:bg2="light2" w:t2="dark2" w:accent1="accent1" w:accent2="accent2" w:accent3="accent3" w:accent4="accent4" w:accent5="accent5" w:accent6="accent6" w:hyperlink="hyperlink" w:followedHyperlink="followedHyperlink"/>
-  <w:decimalSymbol w:val="."/>
-  <w:listSeparator w:val=","/>
-</w:settings>
-</file>
-
-<file path=word/glossary/styles.xml><?xml version="1.0" encoding="utf-8"?>
-<w:styles xmlns:mc="http://schemas.openxmlformats.org/markup-compatibility/2006" xmlns:r="http://schemas.openxmlformats.org/officeDocument/2006/relationships" xmlns:w="http://schemas.openxmlformats.org/wordprocessingml/2006/main" xmlns:w14="http://schemas.microsoft.com/office/word/2010/wordml" mc:Ignorable="w14">
-  <w:docDefaults>
-    <w:rPrDefault>
-      <w:rPr>
-        <w:rFonts w:asciiTheme="minorHAnsi" w:eastAsiaTheme="minorEastAsia" w:hAnsiTheme="minorHAnsi" w:cstheme="minorBidi"/>
-        <w:sz w:val="22"/>
-        <w:szCs w:val="22"/>
-        <w:lang w:val="en-US" w:eastAsia="en-US" w:bidi="ar-SA"/>
-      </w:rPr>
-    </w:rPrDefault>
-    <w:pPrDefault>
-      <w:pPr>
-        <w:spacing w:after="200" w:line="276" w:lineRule="auto"/>
-      </w:pPr>
-    </w:pPrDefault>
-  </w:docDefaults>
-  <w:latentStyles w:defLockedState="0" w:defUIPriority="99" w:defSemiHidden="1" w:defUnhideWhenUsed="1" w:defQFormat="0" w:count="267">
-    <w:lsdException w:name="Normal" w:semiHidden="0" w:uiPriority="0" w:unhideWhenUsed="0" w:qFormat="1"/>
-    <w:lsdException w:name="heading 1" w:semiHidden="0" w:uiPriority="9" w:unhideWhenUsed="0" w:qFormat="1"/>
-    <w:lsdException w:name="heading 2" w:uiPriority="9" w:qFormat="1"/>
-    <w:lsdException w:name="heading 3" w:uiPriority="9" w:qFormat="1"/>
-    <w:lsdException w:name="heading 4" w:uiPriority="9" w:qFormat="1"/>
-    <w:lsdException w:name="heading 5" w:uiPriority="9" w:qFormat="1"/>
-    <w:lsdException w:name="heading 6" w:uiPriority="9" w:qFormat="1"/>
-    <w:lsdException w:name="heading 7" w:uiPriority="9" w:qFormat="1"/>
-    <w:lsdException w:name="heading 8" w:uiPriority="9" w:qFormat="1"/>
-    <w:lsdException w:name="heading 9" w:uiPriority="9" w:qFormat="1"/>
-    <w:lsdException w:name="toc 1" w:uiPriority="39"/>
-    <w:lsdException w:name="toc 2" w:uiPriority="39"/>
-    <w:lsdException w:name="toc 3" w:uiPriority="39"/>
-    <w:lsdException w:name="toc 4" w:uiPriority="39"/>
-    <w:lsdException w:name="toc 5" w:uiPriority="39"/>
-    <w:lsdException w:name="toc 6" w:uiPriority="39"/>
-    <w:lsdException w:name="toc 7" w:uiPriority="39"/>
-    <w:lsdException w:name="toc 8" w:uiPriority="39"/>
-    <w:lsdException w:name="toc 9" w:uiPriority="39"/>
-    <w:lsdException w:name="caption" w:uiPriority="35" w:qFormat="1"/>
-    <w:lsdException w:name="Title" w:semiHidden="0" w:uiPriority="10" w:unhideWhenUsed="0" w:qFormat="1"/>
-    <w:lsdException w:name="Default Paragraph Font" w:uiPriority="1"/>
-    <w:lsdException w:name="Subtitle" w:semiHidden="0" w:uiPriority="11" w:unhideWhenUsed="0" w:qFormat="1"/>
-    <w:lsdException w:name="Strong" w:semiHidden="0" w:uiPriority="22" w:unhideWhenUsed="0" w:qFormat="1"/>
-    <w:lsdException w:name="Emphasis" w:semiHidden="0" w:uiPriority="20" w:unhideWhenUsed="0" w:qFormat="1"/>
-    <w:lsdException w:name="Table Grid" w:semiHidden="0" w:uiPriority="59" w:unhideWhenUsed="0"/>
-    <w:lsdException w:name="Placeholder Text" w:unhideWhenUsed="0"/>
-    <w:lsdException w:name="No Spacing" w:semiHidden="0" w:uiPriority="1" w:unhideWhenUsed="0" w:qFormat="1"/>
-    <w:lsdException w:name="Light Shading" w:semiHidden="0" w:uiPriority="60" w:unhideWhenUsed="0"/>
-    <w:lsdException w:name="Light List" w:semiHidden="0" w:uiPriority="61" w:unhideWhenUsed="0"/>
-    <w:lsdException w:name="Light Grid" w:semiHidden="0" w:uiPriority="62" w:unhideWhenUsed="0"/>
-    <w:lsdException w:name="Medium Shading 1" w:semiHidden="0" w:uiPriority="63" w:unhideWhenUsed="0"/>
-    <w:lsdException w:name="Medium Shading 2" w:semiHidden="0" w:uiPriority="64" w:unhideWhenUsed="0"/>
-    <w:lsdException w:name="Medium List 1" w:semiHidden="0" w:uiPriority="65" w:unhideWhenUsed="0"/>
-    <w:lsdException w:name="Medium List 2" w:semiHidden="0" w:uiPriority="66" w:unhideWhenUsed="0"/>
-    <w:lsdException w:name="Medium Grid 1" w:semiHidden="0" w:uiPriority="67" w:unhideWhenUsed="0"/>
-    <w:lsdException w:name="Medium Grid 2" w:semiHidden="0" w:uiPriority="68" w:unhideWhenUsed="0"/>
-    <w:lsdException w:name="Medium Grid 3" w:semiHidden="0" w:uiPriority="69" w:unhideWhenUsed="0"/>
-    <w:lsdException w:name="Dark List" w:semiHidden="0" w:uiPriority="70" w:unhideWhenUsed="0"/>
-    <w:lsdException w:name="Colorful Shading" w:semiHidden="0" w:uiPriority="71" w:unhideWhenUsed="0"/>
-    <w:lsdException w:name="Colorful List" w:semiHidden="0" w:uiPriority="72" w:unhideWhenUsed="0"/>
-    <w:lsdException w:name="Colorful Grid" w:semiHidden="0" w:uiPriority="73" w:unhideWhenUsed="0"/>
-    <w:lsdException w:name="Light Shading Accent 1" w:semiHidden="0" w:uiPriority="60" w:unhideWhenUsed="0"/>
-    <w:lsdException w:name="Light List Accent 1" w:semiHidden="0" w:uiPriority="61" w:unhideWhenUsed="0"/>
-    <w:lsdException w:name="Light Grid Accent 1" w:semiHidden="0" w:uiPriority="62" w:unhideWhenUsed="0"/>
-    <w:lsdException w:name="Medium Shading 1 Accent 1" w:semiHidden="0" w:uiPriority="63" w:unhideWhenUsed="0"/>
-    <w:lsdException w:name="Medium Shading 2 Accent 1" w:semiHidden="0" w:uiPriority="64" w:unhideWhenUsed="0"/>
-    <w:lsdException w:name="Medium List 1 Accent 1" w:semiHidden="0" w:uiPriority="65" w:unhideWhenUsed="0"/>
-    <w:lsdException w:name="Revision" w:unhideWhenUsed="0"/>
-    <w:lsdException w:name="List Paragraph" w:semiHidden="0" w:uiPriority="34" w:unhideWhenUsed="0" w:qFormat="1"/>
-    <w:lsdException w:name="Quote" w:semiHidden="0" w:uiPriority="29" w:unhideWhenUsed="0" w:qFormat="1"/>
-    <w:lsdException w:name="Intense Quote" w:semiHidden="0" w:uiPriority="30" w:unhideWhenUsed="0" w:qFormat="1"/>
-    <w:lsdException w:name="Medium List 2 Accent 1" w:semiHidden="0" w:uiPriority="66" w:unhideWhenUsed="0"/>
-    <w:lsdException w:name="Medium Grid 1 Accent 1" w:semiHidden="0" w:uiPriority="67" w:unhideWhenUsed="0"/>
-    <w:lsdException w:name="Medium Grid 2 Accent 1" w:semiHidden="0" w:uiPriority="68" w:unhideWhenUsed="0"/>
-    <w:lsdException w:name="Medium Grid 3 Accent 1" w:semiHidden="0" w:uiPriority="69" w:unhideWhenUsed="0"/>
-    <w:lsdException w:name="Dark List Accent 1" w:semiHidden="0" w:uiPriority="70" w:unhideWhenUsed="0"/>
-    <w:lsdException w:name="Colorful Shading Accent 1" w:semiHidden="0" w:uiPriority="71" w:unhideWhenUsed="0"/>
-    <w:lsdException w:name="Colorful List Accent 1" w:semiHidden="0" w:uiPriority="72" w:unhideWhenUsed="0"/>
-    <w:lsdException w:name="Colorful Grid Accent 1" w:semiHidden="0" w:uiPriority="73" w:unhideWhenUsed="0"/>
-    <w:lsdException w:name="Light Shading Accent 2" w:semiHidden="0" w:uiPriority="60" w:unhideWhenUsed="0"/>
-    <w:lsdException w:name="Light List Accent 2" w:semiHidden="0" w:uiPriority="61" w:unhideWhenUsed="0"/>
-    <w:lsdException w:name="Light Grid Accent 2" w:semiHidden="0" w:uiPriority="62" w:unhideWhenUsed="0"/>
-    <w:lsdException w:name="Medium Shading 1 Accent 2" w:semiHidden="0" w:uiPriority="63" w:unhideWhenUsed="0"/>
-    <w:lsdException w:name="Medium Shading 2 Accent 2" w:semiHidden="0" w:uiPriority="64" w:unhideWhenUsed="0"/>
-    <w:lsdException w:name="Medium List 1 Accent 2" w:semiHidden="0" w:uiPriority="65" w:unhideWhenUsed="0"/>
-    <w:lsdException w:name="Medium List 2 Accent 2" w:semiHidden="0" w:uiPriority="66" w:unhideWhenUsed="0"/>
-    <w:lsdException w:name="Medium Grid 1 Accent 2" w:semiHidden="0" w:uiPriority="67" w:unhideWhenUsed="0"/>
-    <w:lsdException w:name="Medium Grid 2 Accent 2" w:semiHidden="0" w:uiPriority="68" w:unhideWhenUsed="0"/>
-    <w:lsdException w:name="Medium Grid 3 Accent 2" w:semiHidden="0" w:uiPriority="69" w:unhideWhenUsed="0"/>
-    <w:lsdException w:name="Dark List Accent 2" w:semiHidden="0" w:uiPriority="70" w:unhideWhenUsed="0"/>
-    <w:lsdException w:name="Colorful Shading Accent 2" w:semiHidden="0" w:uiPriority="71" w:unhideWhenUsed="0"/>
-    <w:lsdException w:name="Colorful List Accent 2" w:semiHidden="0" w:uiPriority="72" w:unhideWhenUsed="0"/>
-    <w:lsdException w:name="Colorful Grid Accent 2" w:semiHidden="0" w:uiPriority="73" w:unhideWhenUsed="0"/>
-    <w:lsdException w:name="Light Shading Accent 3" w:semiHidden="0" w:uiPriority="60" w:unhideWhenUsed="0"/>
-    <w:lsdException w:name="Light List Accent 3" w:semiHidden="0" w:uiPriority="61" w:unhideWhenUsed="0"/>
-    <w:lsdException w:name="Light Grid Accent 3" w:semiHidden="0" w:uiPriority="62" w:unhideWhenUsed="0"/>
-    <w:lsdException w:name="Medium Shading 1 Accent 3" w:semiHidden="0" w:uiPriority="63" w:unhideWhenUsed="0"/>
-    <w:lsdException w:name="Medium Shading 2 Accent 3" w:semiHidden="0" w:uiPriority="64" w:unhideWhenUsed="0"/>
-    <w:lsdException w:name="Medium List 1 Accent 3" w:semiHidden="0" w:uiPriority="65" w:unhideWhenUsed="0"/>
-    <w:lsdException w:name="Medium List 2 Accent 3" w:semiHidden="0" w:uiPriority="66" w:unhideWhenUsed="0"/>
-    <w:lsdException w:name="Medium Grid 1 Accent 3" w:semiHidden="0" w:uiPriority="67" w:unhideWhenUsed="0"/>
-    <w:lsdException w:name="Medium Grid 2 Accent 3" w:semiHidden="0" w:uiPriority="68" w:unhideWhenUsed="0"/>
-    <w:lsdException w:name="Medium Grid 3 Accent 3" w:semiHidden="0" w:uiPriority="69" w:unhideWhenUsed="0"/>
-    <w:lsdException w:name="Dark List Accent 3" w:semiHidden="0" w:uiPriority="70" w:unhideWhenUsed="0"/>
-    <w:lsdException w:name="Colorful Shading Accent 3" w:semiHidden="0" w:uiPriority="71" w:unhideWhenUsed="0"/>
-    <w:lsdException w:name="Colorful List Accent 3" w:semiHidden="0" w:uiPriority="72" w:unhideWhenUsed="0"/>
-    <w:lsdException w:name="Colorful Grid Accent 3" w:semiHidden="0" w:uiPriority="73" w:unhideWhenUsed="0"/>
-    <w:lsdException w:name="Light Shading Accent 4" w:semiHidden="0" w:uiPriority="60" w:unhideWhenUsed="0"/>
-    <w:lsdException w:name="Light List Accent 4" w:semiHidden="0" w:uiPriority="61" w:unhideWhenUsed="0"/>
-    <w:lsdException w:name="Light Grid Accent 4" w:semiHidden="0" w:uiPriority="62" w:unhideWhenUsed="0"/>
-    <w:lsdException w:name="Medium Shading 1 Accent 4" w:semiHidden="0" w:uiPriority="63" w:unhideWhenUsed="0"/>
-    <w:lsdException w:name="Medium Shading 2 Accent 4" w:semiHidden="0" w:uiPriority="64" w:unhideWhenUsed="0"/>
-    <w:lsdException w:name="Medium List 1 Accent 4" w:semiHidden="0" w:uiPriority="65" w:unhideWhenUsed="0"/>
-    <w:lsdException w:name="Medium List 2 Accent 4" w:semiHidden="0" w:uiPriority="66" w:unhideWhenUsed="0"/>
-    <w:lsdException w:name="Medium Grid 1 Accent 4" w:semiHidden="0" w:uiPriority="67" w:unhideWhenUsed="0"/>
-    <w:lsdException w:name="Medium Grid 2 Accent 4" w:semiHidden="0" w:uiPriority="68" w:unhideWhenUsed="0"/>
-    <w:lsdException w:name="Medium Grid 3 Accent 4" w:semiHidden="0" w:uiPriority="69" w:unhideWhenUsed="0"/>
-    <w:lsdException w:name="Dark List Accent 4" w:semiHidden="0" w:uiPriority="70" w:unhideWhenUsed="0"/>
-    <w:lsdException w:name="Colorful Shading Accent 4" w:semiHidden="0" w:uiPriority="71" w:unhideWhenUsed="0"/>
-    <w:lsdException w:name="Colorful List Accent 4" w:semiHidden="0" w:uiPriority="72" w:unhideWhenUsed="0"/>
-    <w:lsdException w:name="Colorful Grid Accent 4" w:semiHidden="0" w:uiPriority="73" w:unhideWhenUsed="0"/>
-    <w:lsdException w:name="Light Shading Accent 5" w:semiHidden="0" w:uiPriority="60" w:unhideWhenUsed="0"/>
-    <w:lsdException w:name="Light List Accent 5" w:semiHidden="0" w:uiPriority="61" w:unhideWhenUsed="0"/>
-    <w:lsdException w:name="Light Grid Accent 5" w:semiHidden="0" w:uiPriority="62" w:unhideWhenUsed="0"/>
-    <w:lsdException w:name="Medium Shading 1 Accent 5" w:semiHidden="0" w:uiPriority="63" w:unhideWhenUsed="0"/>
-    <w:lsdException w:name="Medium Shading 2 Accent 5" w:semiHidden="0" w:uiPriority="64" w:unhideWhenUsed="0"/>
-    <w:lsdException w:name="Medium List 1 Accent 5" w:semiHidden="0" w:uiPriority="65" w:unhideWhenUsed="0"/>
-    <w:lsdException w:name="Medium List 2 Accent 5" w:semiHidden="0" w:uiPriority="66" w:unhideWhenUsed="0"/>
-    <w:lsdException w:name="Medium Grid 1 Accent 5" w:semiHidden="0" w:uiPriority="67" w:unhideWhenUsed="0"/>
-    <w:lsdException w:name="Medium Grid 2 Accent 5" w:semiHidden="0" w:uiPriority="68" w:unhideWhenUsed="0"/>
-    <w:lsdException w:name="Medium Grid 3 Accent 5" w:semiHidden="0" w:uiPriority="69" w:unhideWhenUsed="0"/>
-    <w:lsdException w:name="Dark List Accent 5" w:semiHidden="0" w:uiPriority="70" w:unhideWhenUsed="0"/>
-    <w:lsdException w:name="Colorful Shading Accent 5" w:semiHidden="0" w:uiPriority="71" w:unhideWhenUsed="0"/>
-    <w:lsdException w:name="Colorful List Accent 5" w:semiHidden="0" w:uiPriority="72" w:unhideWhenUsed="0"/>
-    <w:lsdException w:name="Colorful Grid Accent 5" w:semiHidden="0" w:uiPriority="73" w:unhideWhenUsed="0"/>
-    <w:lsdException w:name="Light Shading Accent 6" w:semiHidden="0" w:uiPriority="60" w:unhideWhenUsed="0"/>
-    <w:lsdException w:name="Light List Accent 6" w:semiHidden="0" w:uiPriority="61" w:unhideWhenUsed="0"/>
-    <w:lsdException w:name="Light Grid Accent 6" w:semiHidden="0" w:uiPriority="62" w:unhideWhenUsed="0"/>
-    <w:lsdException w:name="Medium Shading 1 Accent 6" w:semiHidden="0" w:uiPriority="63" w:unhideWhenUsed="0"/>
-    <w:lsdException w:name="Medium Shading 2 Accent 6" w:semiHidden="0" w:uiPriority="64" w:unhideWhenUsed="0"/>
-    <w:lsdException w:name="Medium List 1 Accent 6" w:semiHidden="0" w:uiPriority="65" w:unhideWhenUsed="0"/>
-    <w:lsdException w:name="Medium List 2 Accent 6" w:semiHidden="0" w:uiPriority="66" w:unhideWhenUsed="0"/>
-    <w:lsdException w:name="Medium Grid 1 Accent 6" w:semiHidden="0" w:uiPriority="67" w:unhideWhenUsed="0"/>
-    <w:lsdException w:name="Medium Grid 2 Accent 6" w:semiHidden="0" w:uiPriority="68" w:unhideWhenUsed="0"/>
-    <w:lsdException w:name="Medium Grid 3 Accent 6" w:semiHidden="0" w:uiPriority="69" w:unhideWhenUsed="0"/>
-    <w:lsdException w:name="Dark List Accent 6" w:semiHidden="0" w:uiPriority="70" w:unhideWhenUsed="0"/>
-    <w:lsdException w:name="Colorful Shading Accent 6" w:semiHidden="0" w:uiPriority="71" w:unhideWhenUsed="0"/>
-    <w:lsdException w:name="Colorful List Accent 6" w:semiHidden="0" w:uiPriority="72" w:unhideWhenUsed="0"/>
-    <w:lsdException w:name="Colorful Grid Accent 6" w:semiHidden="0" w:uiPriority="73" w:unhideWhenUsed="0"/>
-    <w:lsdException w:name="Subtle Emphasis" w:semiHidden="0" w:uiPriority="19" w:unhideWhenUsed="0" w:qFormat="1"/>
-    <w:lsdException w:name="Intense Emphasis" w:semiHidden="0" w:uiPriority="21" w:unhideWhenUsed="0" w:qFormat="1"/>
-    <w:lsdException w:name="Subtle Reference" w:semiHidden="0" w:uiPriority="31" w:unhideWhenUsed="0" w:qFormat="1"/>
-    <w:lsdException w:name="Intense Reference" w:semiHidden="0" w:uiPriority="32" w:unhideWhenUsed="0" w:qFormat="1"/>
-    <w:lsdException w:name="Book Title" w:semiHidden="0" w:uiPriority="33" w:unhideWhenUsed="0" w:qFormat="1"/>
-    <w:lsdException w:name="Bibliography" w:uiPriority="37"/>
-    <w:lsdException w:name="TOC Heading" w:uiPriority="39" w:qFormat="1"/>
-  </w:latentStyles>
-  <w:style w:type="paragraph" w:default="1" w:styleId="Normal">
-    <w:name w:val="Normal"/>
-    <w:qFormat/>
-  </w:style>
-  <w:style w:type="character" w:default="1" w:styleId="DefaultParagraphFont">
-    <w:name w:val="Default Paragraph Font"/>
-    <w:uiPriority w:val="1"/>
-    <w:semiHidden/>
-    <w:unhideWhenUsed/>
-  </w:style>
-  <w:style w:type="table" w:default="1" w:styleId="TableNormal">
-    <w:name w:val="Normal Table"/>
-    <w:uiPriority w:val="99"/>
-    <w:semiHidden/>
-    <w:unhideWhenUsed/>
-    <w:tblPr>
-      <w:tblInd w:w="0" w:type="dxa"/>
-      <w:tblCellMar>
-        <w:top w:w="0" w:type="dxa"/>
-        <w:left w:w="108" w:type="dxa"/>
-        <w:bottom w:w="0" w:type="dxa"/>
-        <w:right w:w="108" w:type="dxa"/>
-      </w:tblCellMar>
-    </w:tblPr>
-  </w:style>
-  <w:style w:type="numbering" w:default="1" w:styleId="NoList">
-    <w:name w:val="No List"/>
-    <w:uiPriority w:val="99"/>
-    <w:semiHidden/>
-    <w:unhideWhenUsed/>
-  </w:style>
-  <w:style w:type="character" w:styleId="PlaceholderText">
-    <w:name w:val="Placeholder Text"/>
-    <w:basedOn w:val="DefaultParagraphFont"/>
-    <w:uiPriority w:val="99"/>
-    <w:semiHidden/>
-    <w:rsid w:val="00F62A8A"/>
-    <w:rPr>
-      <w:color w:val="808080"/>
-    </w:rPr>
-  </w:style>
-</w:styles>
-</file>
-
-<file path=word/glossary/stylesWithEffects.xml><?xml version="1.0" encoding="utf-8"?>
-<w:styles xmlns:wpc="http://schemas.microsoft.com/office/word/2010/wordprocessingCanvas" xmlns:mc="http://schemas.openxmlformats.org/markup-compatibility/2006" xmlns:o="urn:schemas-microsoft-com:office:office" xmlns:r="http://schemas.openxmlformats.org/officeDocument/2006/relationships" xmlns:m="http://schemas.openxmlformats.org/officeDocument/2006/math" xmlns:v="urn:schemas-microsoft-com:vml" xmlns:wp14="http://schemas.microsoft.com/office/word/2010/wordprocessingDrawing" xmlns:wp="http://schemas.openxmlformats.org/drawingml/2006/wordprocessingDrawing" xmlns:w10="urn:schemas-microsoft-com:office:word" xmlns:w="http://schemas.openxmlformats.org/wordprocessingml/2006/main" xmlns:w14="http://schemas.microsoft.com/office/word/2010/wordml" xmlns:wpg="http://schemas.microsoft.com/office/word/2010/wordprocessingGroup" xmlns:wpi="http://schemas.microsoft.com/office/word/2010/wordprocessingInk" xmlns:wne="http://schemas.microsoft.com/office/word/2006/wordml" xmlns:wps="http://schemas.microsoft.com/office/word/2010/wordprocessingShape" mc:Ignorable="w14 wp14">
-  <w:docDefaults>
-    <w:rPrDefault>
-      <w:rPr>
-        <w:rFonts w:asciiTheme="minorHAnsi" w:eastAsiaTheme="minorEastAsia" w:hAnsiTheme="minorHAnsi" w:cstheme="minorBidi"/>
-        <w:sz w:val="22"/>
-        <w:szCs w:val="22"/>
-        <w:lang w:val="en-US" w:eastAsia="en-US" w:bidi="ar-SA"/>
-      </w:rPr>
-    </w:rPrDefault>
-    <w:pPrDefault>
-      <w:pPr>
-        <w:spacing w:after="200" w:line="276" w:lineRule="auto"/>
-      </w:pPr>
-    </w:pPrDefault>
-  </w:docDefaults>
-  <w:latentStyles w:defLockedState="0" w:defUIPriority="99" w:defSemiHidden="1" w:defUnhideWhenUsed="1" w:defQFormat="0" w:count="267">
-    <w:lsdException w:name="Normal" w:semiHidden="0" w:uiPriority="0" w:unhideWhenUsed="0" w:qFormat="1"/>
-    <w:lsdException w:name="heading 1" w:semiHidden="0" w:uiPriority="9" w:unhideWhenUsed="0" w:qFormat="1"/>
-    <w:lsdException w:name="heading 2" w:uiPriority="9" w:qFormat="1"/>
-    <w:lsdException w:name="heading 3" w:uiPriority="9" w:qFormat="1"/>
-    <w:lsdException w:name="heading 4" w:uiPriority="9" w:qFormat="1"/>
-    <w:lsdException w:name="heading 5" w:uiPriority="9" w:qFormat="1"/>
-    <w:lsdException w:name="heading 6" w:uiPriority="9" w:qFormat="1"/>
-    <w:lsdException w:name="heading 7" w:uiPriority="9" w:qFormat="1"/>
-    <w:lsdException w:name="heading 8" w:uiPriority="9" w:qFormat="1"/>
-    <w:lsdException w:name="heading 9" w:uiPriority="9" w:qFormat="1"/>
-    <w:lsdException w:name="toc 1" w:uiPriority="39"/>
-    <w:lsdException w:name="toc 2" w:uiPriority="39"/>
-    <w:lsdException w:name="toc 3" w:uiPriority="39"/>
-    <w:lsdException w:name="toc 4" w:uiPriority="39"/>
-    <w:lsdException w:name="toc 5" w:uiPriority="39"/>
-    <w:lsdException w:name="toc 6" w:uiPriority="39"/>
-    <w:lsdException w:name="toc 7" w:uiPriority="39"/>
-    <w:lsdException w:name="toc 8" w:uiPriority="39"/>
-    <w:lsdException w:name="toc 9" w:uiPriority="39"/>
-    <w:lsdException w:name="caption" w:uiPriority="35" w:qFormat="1"/>
-    <w:lsdException w:name="Title" w:semiHidden="0" w:uiPriority="10" w:unhideWhenUsed="0" w:qFormat="1"/>
-    <w:lsdException w:name="Default Paragraph Font" w:uiPriority="1"/>
-    <w:lsdException w:name="Subtitle" w:semiHidden="0" w:uiPriority="11" w:unhideWhenUsed="0" w:qFormat="1"/>
-    <w:lsdException w:name="Strong" w:semiHidden="0" w:uiPriority="22" w:unhideWhenUsed="0" w:qFormat="1"/>
-    <w:lsdException w:name="Emphasis" w:semiHidden="0" w:uiPriority="20" w:unhideWhenUsed="0" w:qFormat="1"/>
-    <w:lsdException w:name="Table Grid" w:semiHidden="0" w:uiPriority="59" w:unhideWhenUsed="0"/>
-    <w:lsdException w:name="Placeholder Text" w:unhideWhenUsed="0"/>
-    <w:lsdException w:name="No Spacing" w:semiHidden="0" w:uiPriority="1" w:unhideWhenUsed="0" w:qFormat="1"/>
-    <w:lsdException w:name="Light Shading" w:semiHidden="0" w:uiPriority="60" w:unhideWhenUsed="0"/>
-    <w:lsdException w:name="Light List" w:semiHidden="0" w:uiPriority="61" w:unhideWhenUsed="0"/>
-    <w:lsdException w:name="Light Grid" w:semiHidden="0" w:uiPriority="62" w:unhideWhenUsed="0"/>
-    <w:lsdException w:name="Medium Shading 1" w:semiHidden="0" w:uiPriority="63" w:unhideWhenUsed="0"/>
-    <w:lsdException w:name="Medium Shading 2" w:semiHidden="0" w:uiPriority="64" w:unhideWhenUsed="0"/>
-    <w:lsdException w:name="Medium List 1" w:semiHidden="0" w:uiPriority="65" w:unhideWhenUsed="0"/>
-    <w:lsdException w:name="Medium List 2" w:semiHidden="0" w:uiPriority="66" w:unhideWhenUsed="0"/>
-    <w:lsdException w:name="Medium Grid 1" w:semiHidden="0" w:uiPriority="67" w:unhideWhenUsed="0"/>
-    <w:lsdException w:name="Medium Grid 2" w:semiHidden="0" w:uiPriority="68" w:unhideWhenUsed="0"/>
-    <w:lsdException w:name="Medium Grid 3" w:semiHidden="0" w:uiPriority="69" w:unhideWhenUsed="0"/>
-    <w:lsdException w:name="Dark List" w:semiHidden="0" w:uiPriority="70" w:unhideWhenUsed="0"/>
-    <w:lsdException w:name="Colorful Shading" w:semiHidden="0" w:uiPriority="71" w:unhideWhenUsed="0"/>
-    <w:lsdException w:name="Colorful List" w:semiHidden="0" w:uiPriority="72" w:unhideWhenUsed="0"/>
-    <w:lsdException w:name="Colorful Grid" w:semiHidden="0" w:uiPriority="73" w:unhideWhenUsed="0"/>
-    <w:lsdException w:name="Light Shading Accent 1" w:semiHidden="0" w:uiPriority="60" w:unhideWhenUsed="0"/>
-    <w:lsdException w:name="Light List Accent 1" w:semiHidden="0" w:uiPriority="61" w:unhideWhenUsed="0"/>
-    <w:lsdException w:name="Light Grid Accent 1" w:semiHidden="0" w:uiPriority="62" w:unhideWhenUsed="0"/>
-    <w:lsdException w:name="Medium Shading 1 Accent 1" w:semiHidden="0" w:uiPriority="63" w:unhideWhenUsed="0"/>
-    <w:lsdException w:name="Medium Shading 2 Accent 1" w:semiHidden="0" w:uiPriority="64" w:unhideWhenUsed="0"/>
-    <w:lsdException w:name="Medium List 1 Accent 1" w:semiHidden="0" w:uiPriority="65" w:unhideWhenUsed="0"/>
-    <w:lsdException w:name="Revision" w:unhideWhenUsed="0"/>
-    <w:lsdException w:name="List Paragraph" w:semiHidden="0" w:uiPriority="34" w:unhideWhenUsed="0" w:qFormat="1"/>
-    <w:lsdException w:name="Quote" w:semiHidden="0" w:uiPriority="29" w:unhideWhenUsed="0" w:qFormat="1"/>
-    <w:lsdException w:name="Intense Quote" w:semiHidden="0" w:uiPriority="30" w:unhideWhenUsed="0" w:qFormat="1"/>
-    <w:lsdException w:name="Medium List 2 Accent 1" w:semiHidden="0" w:uiPriority="66" w:unhideWhenUsed="0"/>
-    <w:lsdException w:name="Medium Grid 1 Accent 1" w:semiHidden="0" w:uiPriority="67" w:unhideWhenUsed="0"/>
-    <w:lsdException w:name="Medium Grid 2 Accent 1" w:semiHidden="0" w:uiPriority="68" w:unhideWhenUsed="0"/>
-    <w:lsdException w:name="Medium Grid 3 Accent 1" w:semiHidden="0" w:uiPriority="69" w:unhideWhenUsed="0"/>
-    <w:lsdException w:name="Dark List Accent 1" w:semiHidden="0" w:uiPriority="70" w:unhideWhenUsed="0"/>
-    <w:lsdException w:name="Colorful Shading Accent 1" w:semiHidden="0" w:uiPriority="71" w:unhideWhenUsed="0"/>
-    <w:lsdException w:name="Colorful List Accent 1" w:semiHidden="0" w:uiPriority="72" w:unhideWhenUsed="0"/>
-    <w:lsdException w:name="Colorful Grid Accent 1" w:semiHidden="0" w:uiPriority="73" w:unhideWhenUsed="0"/>
-    <w:lsdException w:name="Light Shading Accent 2" w:semiHidden="0" w:uiPriority="60" w:unhideWhenUsed="0"/>
-    <w:lsdException w:name="Light List Accent 2" w:semiHidden="0" w:uiPriority="61" w:unhideWhenUsed="0"/>
-    <w:lsdException w:name="Light Grid Accent 2" w:semiHidden="0" w:uiPriority="62" w:unhideWhenUsed="0"/>
-    <w:lsdException w:name="Medium Shading 1 Accent 2" w:semiHidden="0" w:uiPriority="63" w:unhideWhenUsed="0"/>
-    <w:lsdException w:name="Medium Shading 2 Accent 2" w:semiHidden="0" w:uiPriority="64" w:unhideWhenUsed="0"/>
-    <w:lsdException w:name="Medium List 1 Accent 2" w:semiHidden="0" w:uiPriority="65" w:unhideWhenUsed="0"/>
-    <w:lsdException w:name="Medium List 2 Accent 2" w:semiHidden="0" w:uiPriority="66" w:unhideWhenUsed="0"/>
-    <w:lsdException w:name="Medium Grid 1 Accent 2" w:semiHidden="0" w:uiPriority="67" w:unhideWhenUsed="0"/>
-    <w:lsdException w:name="Medium Grid 2 Accent 2" w:semiHidden="0" w:uiPriority="68" w:unhideWhenUsed="0"/>
-    <w:lsdException w:name="Medium Grid 3 Accent 2" w:semiHidden="0" w:uiPriority="69" w:unhideWhenUsed="0"/>
-    <w:lsdException w:name="Dark List Accent 2" w:semiHidden="0" w:uiPriority="70" w:unhideWhenUsed="0"/>
-    <w:lsdException w:name="Colorful Shading Accent 2" w:semiHidden="0" w:uiPriority="71" w:unhideWhenUsed="0"/>
-    <w:lsdException w:name="Colorful List Accent 2" w:semiHidden="0" w:uiPriority="72" w:unhideWhenUsed="0"/>
-    <w:lsdException w:name="Colorful Grid Accent 2" w:semiHidden="0" w:uiPriority="73" w:unhideWhenUsed="0"/>
-    <w:lsdException w:name="Light Shading Accent 3" w:semiHidden="0" w:uiPriority="60" w:unhideWhenUsed="0"/>
-    <w:lsdException w:name="Light List Accent 3" w:semiHidden="0" w:uiPriority="61" w:unhideWhenUsed="0"/>
-    <w:lsdException w:name="Light Grid Accent 3" w:semiHidden="0" w:uiPriority="62" w:unhideWhenUsed="0"/>
-    <w:lsdException w:name="Medium Shading 1 Accent 3" w:semiHidden="0" w:uiPriority="63" w:unhideWhenUsed="0"/>
-    <w:lsdException w:name="Medium Shading 2 Accent 3" w:semiHidden="0" w:uiPriority="64" w:unhideWhenUsed="0"/>
-    <w:lsdException w:name="Medium List 1 Accent 3" w:semiHidden="0" w:uiPriority="65" w:unhideWhenUsed="0"/>
-    <w:lsdException w:name="Medium List 2 Accent 3" w:semiHidden="0" w:uiPriority="66" w:unhideWhenUsed="0"/>
-    <w:lsdException w:name="Medium Grid 1 Accent 3" w:semiHidden="0" w:uiPriority="67" w:unhideWhenUsed="0"/>
-    <w:lsdException w:name="Medium Grid 2 Accent 3" w:semiHidden="0" w:uiPriority="68" w:unhideWhenUsed="0"/>
-    <w:lsdException w:name="Medium Grid 3 Accent 3" w:semiHidden="0" w:uiPriority="69" w:unhideWhenUsed="0"/>
-    <w:lsdException w:name="Dark List Accent 3" w:semiHidden="0" w:uiPriority="70" w:unhideWhenUsed="0"/>
-    <w:lsdException w:name="Colorful Shading Accent 3" w:semiHidden="0" w:uiPriority="71" w:unhideWhenUsed="0"/>
-    <w:lsdException w:name="Colorful List Accent 3" w:semiHidden="0" w:uiPriority="72" w:unhideWhenUsed="0"/>
-    <w:lsdException w:name="Colorful Grid Accent 3" w:semiHidden="0" w:uiPriority="73" w:unhideWhenUsed="0"/>
-    <w:lsdException w:name="Light Shading Accent 4" w:semiHidden="0" w:uiPriority="60" w:unhideWhenUsed="0"/>
-    <w:lsdException w:name="Light List Accent 4" w:semiHidden="0" w:uiPriority="61" w:unhideWhenUsed="0"/>
-    <w:lsdException w:name="Light Grid Accent 4" w:semiHidden="0" w:uiPriority="62" w:unhideWhenUsed="0"/>
-    <w:lsdException w:name="Medium Shading 1 Accent 4" w:semiHidden="0" w:uiPriority="63" w:unhideWhenUsed="0"/>
-    <w:lsdException w:name="Medium Shading 2 Accent 4" w:semiHidden="0" w:uiPriority="64" w:unhideWhenUsed="0"/>
-    <w:lsdException w:name="Medium List 1 Accent 4" w:semiHidden="0" w:uiPriority="65" w:unhideWhenUsed="0"/>
-    <w:lsdException w:name="Medium List 2 Accent 4" w:semiHidden="0" w:uiPriority="66" w:unhideWhenUsed="0"/>
-    <w:lsdException w:name="Medium Grid 1 Accent 4" w:semiHidden="0" w:uiPriority="67" w:unhideWhenUsed="0"/>
-    <w:lsdException w:name="Medium Grid 2 Accent 4" w:semiHidden="0" w:uiPriority="68" w:unhideWhenUsed="0"/>
-    <w:lsdException w:name="Medium Grid 3 Accent 4" w:semiHidden="0" w:uiPriority="69" w:unhideWhenUsed="0"/>
-    <w:lsdException w:name="Dark List Accent 4" w:semiHidden="0" w:uiPriority="70" w:unhideWhenUsed="0"/>
-    <w:lsdException w:name="Colorful Shading Accent 4" w:semiHidden="0" w:uiPriority="71" w:unhideWhenUsed="0"/>
-    <w:lsdException w:name="Colorful List Accent 4" w:semiHidden="0" w:uiPriority="72" w:unhideWhenUsed="0"/>
-    <w:lsdException w:name="Colorful Grid Accent 4" w:semiHidden="0" w:uiPriority="73" w:unhideWhenUsed="0"/>
-    <w:lsdException w:name="Light Shading Accent 5" w:semiHidden="0" w:uiPriority="60" w:unhideWhenUsed="0"/>
-    <w:lsdException w:name="Light List Accent 5" w:semiHidden="0" w:uiPriority="61" w:unhideWhenUsed="0"/>
-    <w:lsdException w:name="Light Grid Accent 5" w:semiHidden="0" w:uiPriority="62" w:unhideWhenUsed="0"/>
-    <w:lsdException w:name="Medium Shading 1 Accent 5" w:semiHidden="0" w:uiPriority="63" w:unhideWhenUsed="0"/>
-    <w:lsdException w:name="Medium Shading 2 Accent 5" w:semiHidden="0" w:uiPriority="64" w:unhideWhenUsed="0"/>
-    <w:lsdException w:name="Medium List 1 Accent 5" w:semiHidden="0" w:uiPriority="65" w:unhideWhenUsed="0"/>
-    <w:lsdException w:name="Medium List 2 Accent 5" w:semiHidden="0" w:uiPriority="66" w:unhideWhenUsed="0"/>
-    <w:lsdException w:name="Medium Grid 1 Accent 5" w:semiHidden="0" w:uiPriority="67" w:unhideWhenUsed="0"/>
-    <w:lsdException w:name="Medium Grid 2 Accent 5" w:semiHidden="0" w:uiPriority="68" w:unhideWhenUsed="0"/>
-    <w:lsdException w:name="Medium Grid 3 Accent 5" w:semiHidden="0" w:uiPriority="69" w:unhideWhenUsed="0"/>
-    <w:lsdException w:name="Dark List Accent 5" w:semiHidden="0" w:uiPriority="70" w:unhideWhenUsed="0"/>
-    <w:lsdException w:name="Colorful Shading Accent 5" w:semiHidden="0" w:uiPriority="71" w:unhideWhenUsed="0"/>
-    <w:lsdException w:name="Colorful List Accent 5" w:semiHidden="0" w:uiPriority="72" w:unhideWhenUsed="0"/>
-    <w:lsdException w:name="Colorful Grid Accent 5" w:semiHidden="0" w:uiPriority="73" w:unhideWhenUsed="0"/>
-    <w:lsdException w:name="Light Shading Accent 6" w:semiHidden="0" w:uiPriority="60" w:unhideWhenUsed="0"/>
-    <w:lsdException w:name="Light List Accent 6" w:semiHidden="0" w:uiPriority="61" w:unhideWhenUsed="0"/>
-    <w:lsdException w:name="Light Grid Accent 6" w:semiHidden="0" w:uiPriority="62" w:unhideWhenUsed="0"/>
-    <w:lsdException w:name="Medium Shading 1 Accent 6" w:semiHidden="0" w:uiPriority="63" w:unhideWhenUsed="0"/>
-    <w:lsdException w:name="Medium Shading 2 Accent 6" w:semiHidden="0" w:uiPriority="64" w:unhideWhenUsed="0"/>
-    <w:lsdException w:name="Medium List 1 Accent 6" w:semiHidden="0" w:uiPriority="65" w:unhideWhenUsed="0"/>
-    <w:lsdException w:name="Medium List 2 Accent 6" w:semiHidden="0" w:uiPriority="66" w:unhideWhenUsed="0"/>
-    <w:lsdException w:name="Medium Grid 1 Accent 6" w:semiHidden="0" w:uiPriority="67" w:unhideWhenUsed="0"/>
-    <w:lsdException w:name="Medium Grid 2 Accent 6" w:semiHidden="0" w:uiPriority="68" w:unhideWhenUsed="0"/>
-    <w:lsdException w:name="Medium Grid 3 Accent 6" w:semiHidden="0" w:uiPriority="69" w:unhideWhenUsed="0"/>
-    <w:lsdException w:name="Dark List Accent 6" w:semiHidden="0" w:uiPriority="70" w:unhideWhenUsed="0"/>
-    <w:lsdException w:name="Colorful Shading Accent 6" w:semiHidden="0" w:uiPriority="71" w:unhideWhenUsed="0"/>
-    <w:lsdException w:name="Colorful List Accent 6" w:semiHidden="0" w:uiPriority="72" w:unhideWhenUsed="0"/>
-    <w:lsdException w:name="Colorful Grid Accent 6" w:semiHidden="0" w:uiPriority="73" w:unhideWhenUsed="0"/>
-    <w:lsdException w:name="Subtle Emphasis" w:semiHidden="0" w:uiPriority="19" w:unhideWhenUsed="0" w:qFormat="1"/>
-    <w:lsdException w:name="Intense Emphasis" w:semiHidden="0" w:uiPriority="21" w:unhideWhenUsed="0" w:qFormat="1"/>
-    <w:lsdException w:name="Subtle Reference" w:semiHidden="0" w:uiPriority="31" w:unhideWhenUsed="0" w:qFormat="1"/>
-    <w:lsdException w:name="Intense Reference" w:semiHidden="0" w:uiPriority="32" w:unhideWhenUsed="0" w:qFormat="1"/>
-    <w:lsdException w:name="Book Title" w:semiHidden="0" w:uiPriority="33" w:unhideWhenUsed="0" w:qFormat="1"/>
-    <w:lsdException w:name="Bibliography" w:uiPriority="37"/>
-    <w:lsdException w:name="TOC Heading" w:uiPriority="39" w:qFormat="1"/>
-  </w:latentStyles>
-  <w:style w:type="paragraph" w:default="1" w:styleId="Normal">
-    <w:name w:val="Normal"/>
-    <w:qFormat/>
-  </w:style>
-  <w:style w:type="character" w:default="1" w:styleId="DefaultParagraphFont">
-    <w:name w:val="Default Paragraph Font"/>
-    <w:uiPriority w:val="1"/>
-    <w:semiHidden/>
-    <w:unhideWhenUsed/>
-  </w:style>
-  <w:style w:type="table" w:default="1" w:styleId="TableNormal">
-    <w:name w:val="Normal Table"/>
-    <w:uiPriority w:val="99"/>
-    <w:semiHidden/>
-    <w:unhideWhenUsed/>
-    <w:tblPr>
-      <w:tblInd w:w="0" w:type="dxa"/>
-      <w:tblCellMar>
-        <w:top w:w="0" w:type="dxa"/>
-        <w:left w:w="108" w:type="dxa"/>
-        <w:bottom w:w="0" w:type="dxa"/>
-        <w:right w:w="108" w:type="dxa"/>
-      </w:tblCellMar>
-    </w:tblPr>
-  </w:style>
-  <w:style w:type="numbering" w:default="1" w:styleId="NoList">
-    <w:name w:val="No List"/>
-    <w:uiPriority w:val="99"/>
-    <w:semiHidden/>
-    <w:unhideWhenUsed/>
-  </w:style>
-  <w:style w:type="character" w:styleId="PlaceholderText">
-    <w:name w:val="Placeholder Text"/>
-    <w:basedOn w:val="DefaultParagraphFont"/>
-    <w:uiPriority w:val="99"/>
-    <w:semiHidden/>
-    <w:rsid w:val="00F62A8A"/>
-    <w:rPr>
-      <w:color w:val="808080"/>
-    </w:rPr>
-  </w:style>
-</w:styles>
-</file>
-
-<file path=word/glossary/webSettings.xml><?xml version="1.0" encoding="utf-8"?>
-<w:webSettings xmlns:mc="http://schemas.openxmlformats.org/markup-compatibility/2006" xmlns:r="http://schemas.openxmlformats.org/officeDocument/2006/relationships" xmlns:w="http://schemas.openxmlformats.org/wordprocessingml/2006/main" xmlns:w14="http://schemas.microsoft.com/office/word/2010/wordml" mc:Ignorable="w14">
-  <w:optimizeForBrowser/>
-  <w:allowPNG/>
-</w:webSettings>
-</file>
-
 <file path=word/theme/theme1.xml><?xml version="1.0" encoding="utf-8"?>
 <a:theme xmlns:a="http://schemas.openxmlformats.org/drawingml/2006/main" name="Office Theme">
   <a:themeElements>
@@ -7927,7 +7871,7 @@
 </file>
 
 <file path=customXml/itemProps1.xml><?xml version="1.0" encoding="utf-8"?>
-<ds:datastoreItem xmlns:ds="http://schemas.openxmlformats.org/officeDocument/2006/customXml" ds:itemID="{C7422F8E-B8AF-429B-B05B-4AE415076C99}">
+<ds:datastoreItem xmlns:ds="http://schemas.openxmlformats.org/officeDocument/2006/customXml" ds:itemID="{A7AE6626-4354-4541-BA4A-7B61D1221AB0}">
   <ds:schemaRefs>
     <ds:schemaRef ds:uri="http://schemas.openxmlformats.org/officeDocument/2006/bibliography"/>
   </ds:schemaRefs>

</xml_diff>